<commit_message>
add index and physical design
</commit_message>
<xml_diff>
--- a/doc/报告part-sql.docx
+++ b/doc/报告part-sql.docx
@@ -5,9 +5,6 @@
     <w:p>
       <w:pPr>
         <w:pStyle w:val="2"/>
-        <w:rPr>
-          <w:rFonts w:hint="eastAsia"/>
-        </w:rPr>
       </w:pPr>
       <w:bookmarkStart w:id="0" w:name="_Toc189641777"/>
       <w:bookmarkStart w:id="1" w:name="_Toc206420030"/>
@@ -33,11 +30,6 @@
       <w:bookmarkEnd w:id="1"/>
     </w:p>
     <w:p>
-      <w:pPr>
-        <w:rPr>
-          <w:rFonts w:hint="eastAsia"/>
-        </w:rPr>
-      </w:pPr>
       <w:r>
         <w:rPr>
           <w:rFonts w:hint="eastAsia"/>
@@ -59,7 +51,6 @@
         </w:numPr>
         <w:spacing w:line="400" w:lineRule="exact"/>
         <w:rPr>
-          <w:rFonts w:hint="eastAsia"/>
           <w:sz w:val="24"/>
         </w:rPr>
       </w:pPr>
@@ -76,7 +67,6 @@
         <w:spacing w:line="400" w:lineRule="exact"/>
         <w:ind w:leftChars="171" w:left="359" w:firstLineChars="100" w:firstLine="240"/>
         <w:rPr>
-          <w:rFonts w:hint="eastAsia"/>
           <w:sz w:val="24"/>
         </w:rPr>
       </w:pPr>
@@ -107,7 +97,6 @@
         <w:spacing w:line="400" w:lineRule="exact"/>
         <w:ind w:leftChars="171" w:left="359"/>
         <w:rPr>
-          <w:rFonts w:hint="eastAsia"/>
           <w:sz w:val="24"/>
         </w:rPr>
       </w:pPr>
@@ -477,7 +466,6 @@
         <w:spacing w:line="400" w:lineRule="exact"/>
         <w:ind w:left="719"/>
         <w:rPr>
-          <w:rFonts w:hint="eastAsia"/>
           <w:sz w:val="24"/>
           <w:highlight w:val="lightGray"/>
         </w:rPr>
@@ -600,7 +588,6 @@
         <w:spacing w:line="400" w:lineRule="exact"/>
         <w:ind w:left="719"/>
         <w:rPr>
-          <w:rFonts w:hint="eastAsia"/>
           <w:sz w:val="24"/>
         </w:rPr>
       </w:pPr>
@@ -693,7 +680,6 @@
         <w:spacing w:line="400" w:lineRule="exact"/>
         <w:ind w:left="719"/>
         <w:rPr>
-          <w:rFonts w:hint="eastAsia"/>
           <w:sz w:val="24"/>
         </w:rPr>
       </w:pPr>
@@ -791,7 +777,6 @@
         </w:numPr>
         <w:spacing w:line="400" w:lineRule="exact"/>
         <w:rPr>
-          <w:rFonts w:hint="eastAsia"/>
           <w:sz w:val="24"/>
         </w:rPr>
       </w:pPr>
@@ -939,7 +924,6 @@
         <w:spacing w:line="400" w:lineRule="exact"/>
         <w:ind w:leftChars="171" w:left="359" w:firstLineChars="200" w:firstLine="480"/>
         <w:rPr>
-          <w:rFonts w:hint="eastAsia"/>
           <w:sz w:val="24"/>
         </w:rPr>
       </w:pPr>
@@ -973,7 +957,6 @@
         </w:numPr>
         <w:spacing w:line="400" w:lineRule="exact"/>
         <w:rPr>
-          <w:rFonts w:hint="eastAsia"/>
           <w:sz w:val="24"/>
         </w:rPr>
       </w:pPr>
@@ -1004,7 +987,6 @@
         <w:spacing w:line="400" w:lineRule="exact"/>
         <w:ind w:left="360"/>
         <w:rPr>
-          <w:rFonts w:hint="eastAsia"/>
           <w:sz w:val="24"/>
         </w:rPr>
       </w:pPr>
@@ -1042,7 +1024,6 @@
         <w:spacing w:line="400" w:lineRule="exact"/>
         <w:ind w:leftChars="171" w:left="359"/>
         <w:rPr>
-          <w:rFonts w:hint="eastAsia"/>
           <w:sz w:val="24"/>
         </w:rPr>
       </w:pPr>
@@ -1059,7 +1040,6 @@
         <w:spacing w:line="400" w:lineRule="exact"/>
         <w:ind w:leftChars="171" w:left="359" w:firstLineChars="300" w:firstLine="720"/>
         <w:rPr>
-          <w:rFonts w:hint="eastAsia"/>
           <w:sz w:val="24"/>
         </w:rPr>
       </w:pPr>
@@ -1212,7 +1192,6 @@
         <w:spacing w:line="400" w:lineRule="exact"/>
         <w:ind w:left="360"/>
         <w:rPr>
-          <w:rFonts w:hint="eastAsia"/>
           <w:sz w:val="24"/>
         </w:rPr>
       </w:pPr>
@@ -1450,7 +1429,6 @@
         <w:spacing w:line="400" w:lineRule="exact"/>
         <w:ind w:left="360"/>
         <w:rPr>
-          <w:rFonts w:hint="eastAsia"/>
           <w:sz w:val="24"/>
         </w:rPr>
       </w:pPr>
@@ -1537,7 +1515,6 @@
         <w:spacing w:line="400" w:lineRule="exact"/>
         <w:ind w:left="360"/>
         <w:rPr>
-          <w:rFonts w:hint="eastAsia"/>
           <w:sz w:val="24"/>
         </w:rPr>
       </w:pPr>
@@ -1719,7 +1696,6 @@
         <w:spacing w:line="400" w:lineRule="exact"/>
         <w:ind w:left="360"/>
         <w:rPr>
-          <w:rFonts w:hint="eastAsia"/>
           <w:sz w:val="24"/>
         </w:rPr>
       </w:pPr>
@@ -1732,7 +1708,6 @@
         </w:numPr>
         <w:spacing w:line="400" w:lineRule="exact"/>
         <w:rPr>
-          <w:rFonts w:hint="eastAsia"/>
           <w:sz w:val="24"/>
         </w:rPr>
       </w:pPr>
@@ -2408,7 +2383,6 @@
         <w:spacing w:line="400" w:lineRule="exact"/>
         <w:ind w:firstLineChars="170" w:firstLine="408"/>
         <w:rPr>
-          <w:rFonts w:hint="eastAsia"/>
           <w:sz w:val="24"/>
         </w:rPr>
       </w:pPr>
@@ -2439,7 +2413,6 @@
         <w:spacing w:line="400" w:lineRule="exact"/>
         <w:ind w:firstLineChars="170" w:firstLine="408"/>
         <w:rPr>
-          <w:rFonts w:hint="eastAsia"/>
           <w:sz w:val="24"/>
           <w:highlight w:val="lightGray"/>
         </w:rPr>
@@ -2508,7 +2481,6 @@
         <w:spacing w:line="400" w:lineRule="exact"/>
         <w:ind w:firstLineChars="170" w:firstLine="408"/>
         <w:rPr>
-          <w:rFonts w:hint="eastAsia"/>
           <w:sz w:val="24"/>
           <w:highlight w:val="lightGray"/>
         </w:rPr>
@@ -2560,7 +2532,6 @@
         <w:spacing w:line="400" w:lineRule="exact"/>
         <w:ind w:firstLineChars="170" w:firstLine="408"/>
         <w:rPr>
-          <w:rFonts w:hint="eastAsia"/>
           <w:sz w:val="24"/>
           <w:highlight w:val="lightGray"/>
         </w:rPr>
@@ -2612,7 +2583,6 @@
         <w:spacing w:line="400" w:lineRule="exact"/>
         <w:ind w:firstLineChars="170" w:firstLine="408"/>
         <w:rPr>
-          <w:rFonts w:hint="eastAsia"/>
           <w:sz w:val="24"/>
           <w:highlight w:val="lightGray"/>
         </w:rPr>
@@ -2664,7 +2634,6 @@
         <w:spacing w:line="400" w:lineRule="exact"/>
         <w:ind w:firstLineChars="170" w:firstLine="408"/>
         <w:rPr>
-          <w:rFonts w:hint="eastAsia"/>
           <w:sz w:val="24"/>
           <w:highlight w:val="lightGray"/>
         </w:rPr>
@@ -2716,7 +2685,6 @@
         <w:spacing w:line="400" w:lineRule="exact"/>
         <w:ind w:firstLineChars="170" w:firstLine="408"/>
         <w:rPr>
-          <w:rFonts w:hint="eastAsia"/>
           <w:sz w:val="24"/>
           <w:highlight w:val="lightGray"/>
         </w:rPr>
@@ -2768,7 +2736,6 @@
         <w:spacing w:line="400" w:lineRule="exact"/>
         <w:ind w:firstLineChars="170" w:firstLine="408"/>
         <w:rPr>
-          <w:rFonts w:hint="eastAsia"/>
           <w:sz w:val="24"/>
           <w:highlight w:val="lightGray"/>
         </w:rPr>
@@ -2820,7 +2787,6 @@
         <w:spacing w:line="400" w:lineRule="exact"/>
         <w:ind w:firstLineChars="170" w:firstLine="408"/>
         <w:rPr>
-          <w:rFonts w:hint="eastAsia"/>
           <w:sz w:val="24"/>
           <w:highlight w:val="lightGray"/>
         </w:rPr>
@@ -2872,7 +2838,6 @@
         <w:spacing w:line="400" w:lineRule="exact"/>
         <w:ind w:firstLineChars="170" w:firstLine="408"/>
         <w:rPr>
-          <w:rFonts w:hint="eastAsia"/>
           <w:sz w:val="24"/>
           <w:highlight w:val="lightGray"/>
         </w:rPr>
@@ -2975,7 +2940,6 @@
         <w:spacing w:line="400" w:lineRule="exact"/>
         <w:ind w:firstLineChars="170" w:firstLine="408"/>
         <w:rPr>
-          <w:rFonts w:hint="eastAsia"/>
           <w:sz w:val="24"/>
         </w:rPr>
       </w:pPr>
@@ -3002,7 +2966,6 @@
         </w:numPr>
         <w:spacing w:line="400" w:lineRule="exact"/>
         <w:rPr>
-          <w:rFonts w:hint="eastAsia"/>
           <w:sz w:val="24"/>
         </w:rPr>
       </w:pPr>
@@ -3309,7 +3272,6 @@
         <w:spacing w:line="400" w:lineRule="exact"/>
         <w:ind w:firstLineChars="200" w:firstLine="480"/>
         <w:rPr>
-          <w:rFonts w:hint="eastAsia"/>
           <w:sz w:val="24"/>
         </w:rPr>
       </w:pPr>
@@ -3364,7 +3326,6 @@
         <w:spacing w:line="400" w:lineRule="exact"/>
         <w:ind w:firstLineChars="200" w:firstLine="480"/>
         <w:rPr>
-          <w:rFonts w:hint="eastAsia"/>
           <w:sz w:val="24"/>
           <w:highlight w:val="lightGray"/>
         </w:rPr>
@@ -3413,7 +3374,6 @@
         <w:spacing w:line="400" w:lineRule="exact"/>
         <w:ind w:firstLineChars="200" w:firstLine="480"/>
         <w:rPr>
-          <w:rFonts w:hint="eastAsia"/>
           <w:sz w:val="24"/>
           <w:highlight w:val="lightGray"/>
         </w:rPr>
@@ -3462,7 +3422,6 @@
         <w:spacing w:line="400" w:lineRule="exact"/>
         <w:ind w:firstLineChars="200" w:firstLine="480"/>
         <w:rPr>
-          <w:rFonts w:hint="eastAsia"/>
           <w:sz w:val="24"/>
           <w:highlight w:val="lightGray"/>
         </w:rPr>
@@ -3511,7 +3470,6 @@
         <w:spacing w:line="400" w:lineRule="exact"/>
         <w:ind w:firstLineChars="200" w:firstLine="480"/>
         <w:rPr>
-          <w:rFonts w:hint="eastAsia"/>
           <w:sz w:val="24"/>
           <w:highlight w:val="lightGray"/>
         </w:rPr>
@@ -3609,7 +3567,6 @@
         <w:spacing w:line="400" w:lineRule="exact"/>
         <w:ind w:firstLineChars="200" w:firstLine="480"/>
         <w:rPr>
-          <w:rFonts w:hint="eastAsia"/>
           <w:sz w:val="24"/>
           <w:highlight w:val="lightGray"/>
         </w:rPr>
@@ -3692,7 +3649,6 @@
         <w:spacing w:line="400" w:lineRule="exact"/>
         <w:ind w:firstLineChars="200" w:firstLine="480"/>
         <w:rPr>
-          <w:rFonts w:hint="eastAsia"/>
           <w:sz w:val="24"/>
           <w:highlight w:val="lightGray"/>
         </w:rPr>
@@ -3775,7 +3731,6 @@
         <w:spacing w:line="400" w:lineRule="exact"/>
         <w:ind w:firstLineChars="200" w:firstLine="480"/>
         <w:rPr>
-          <w:rFonts w:hint="eastAsia"/>
           <w:sz w:val="24"/>
           <w:highlight w:val="lightGray"/>
         </w:rPr>
@@ -3858,7 +3813,6 @@
         <w:spacing w:line="400" w:lineRule="exact"/>
         <w:ind w:firstLineChars="200" w:firstLine="480"/>
         <w:rPr>
-          <w:rFonts w:hint="eastAsia"/>
           <w:sz w:val="24"/>
           <w:highlight w:val="lightGray"/>
         </w:rPr>
@@ -3941,7 +3895,6 @@
         <w:spacing w:line="400" w:lineRule="exact"/>
         <w:ind w:firstLineChars="200" w:firstLine="480"/>
         <w:rPr>
-          <w:rFonts w:hint="eastAsia"/>
           <w:sz w:val="24"/>
           <w:highlight w:val="lightGray"/>
         </w:rPr>
@@ -4024,7 +3977,6 @@
         <w:spacing w:line="400" w:lineRule="exact"/>
         <w:ind w:firstLineChars="200" w:firstLine="480"/>
         <w:rPr>
-          <w:rFonts w:hint="eastAsia"/>
           <w:sz w:val="24"/>
           <w:highlight w:val="lightGray"/>
         </w:rPr>
@@ -4107,7 +4059,6 @@
         <w:spacing w:line="400" w:lineRule="exact"/>
         <w:ind w:firstLineChars="200" w:firstLine="480"/>
         <w:rPr>
-          <w:rFonts w:hint="eastAsia"/>
           <w:sz w:val="24"/>
           <w:highlight w:val="lightGray"/>
         </w:rPr>
@@ -4190,7 +4141,6 @@
         <w:spacing w:line="400" w:lineRule="exact"/>
         <w:ind w:firstLineChars="200" w:firstLine="480"/>
         <w:rPr>
-          <w:rFonts w:hint="eastAsia"/>
           <w:sz w:val="24"/>
           <w:highlight w:val="lightGray"/>
         </w:rPr>
@@ -4273,7 +4223,6 @@
         <w:spacing w:line="400" w:lineRule="exact"/>
         <w:ind w:firstLineChars="200" w:firstLine="480"/>
         <w:rPr>
-          <w:rFonts w:hint="eastAsia"/>
           <w:sz w:val="24"/>
           <w:highlight w:val="lightGray"/>
         </w:rPr>
@@ -4356,7 +4305,6 @@
         <w:spacing w:line="400" w:lineRule="exact"/>
         <w:ind w:firstLineChars="200" w:firstLine="480"/>
         <w:rPr>
-          <w:rFonts w:hint="eastAsia"/>
           <w:sz w:val="24"/>
           <w:highlight w:val="lightGray"/>
         </w:rPr>
@@ -4439,7 +4387,6 @@
         <w:spacing w:line="400" w:lineRule="exact"/>
         <w:ind w:firstLineChars="200" w:firstLine="480"/>
         <w:rPr>
-          <w:rFonts w:hint="eastAsia"/>
           <w:sz w:val="24"/>
           <w:highlight w:val="lightGray"/>
         </w:rPr>
@@ -4522,7 +4469,6 @@
         <w:spacing w:line="400" w:lineRule="exact"/>
         <w:ind w:firstLineChars="200" w:firstLine="480"/>
         <w:rPr>
-          <w:rFonts w:hint="eastAsia"/>
           <w:sz w:val="24"/>
           <w:highlight w:val="lightGray"/>
         </w:rPr>
@@ -4605,7 +4551,6 @@
         <w:spacing w:line="400" w:lineRule="exact"/>
         <w:ind w:firstLineChars="200" w:firstLine="480"/>
         <w:rPr>
-          <w:rFonts w:hint="eastAsia"/>
           <w:sz w:val="24"/>
           <w:highlight w:val="lightGray"/>
         </w:rPr>
@@ -4688,7 +4633,6 @@
         <w:spacing w:line="400" w:lineRule="exact"/>
         <w:ind w:firstLineChars="200" w:firstLine="480"/>
         <w:rPr>
-          <w:rFonts w:hint="eastAsia"/>
           <w:sz w:val="24"/>
           <w:highlight w:val="lightGray"/>
         </w:rPr>
@@ -4771,7 +4715,6 @@
         <w:spacing w:line="400" w:lineRule="exact"/>
         <w:ind w:firstLineChars="200" w:firstLine="480"/>
         <w:rPr>
-          <w:rFonts w:hint="eastAsia"/>
           <w:sz w:val="24"/>
           <w:highlight w:val="lightGray"/>
         </w:rPr>
@@ -4854,7 +4797,6 @@
         <w:spacing w:line="400" w:lineRule="exact"/>
         <w:ind w:firstLineChars="200" w:firstLine="480"/>
         <w:rPr>
-          <w:rFonts w:hint="eastAsia"/>
           <w:sz w:val="24"/>
           <w:highlight w:val="lightGray"/>
         </w:rPr>
@@ -4937,7 +4879,6 @@
         <w:spacing w:line="400" w:lineRule="exact"/>
         <w:ind w:firstLineChars="200" w:firstLine="480"/>
         <w:rPr>
-          <w:rFonts w:hint="eastAsia"/>
           <w:sz w:val="24"/>
           <w:highlight w:val="lightGray"/>
         </w:rPr>
@@ -5020,7 +4961,6 @@
         <w:spacing w:line="400" w:lineRule="exact"/>
         <w:ind w:firstLineChars="200" w:firstLine="480"/>
         <w:rPr>
-          <w:rFonts w:hint="eastAsia"/>
           <w:sz w:val="24"/>
           <w:highlight w:val="lightGray"/>
         </w:rPr>
@@ -5103,7 +5043,6 @@
         <w:spacing w:line="400" w:lineRule="exact"/>
         <w:ind w:firstLineChars="200" w:firstLine="480"/>
         <w:rPr>
-          <w:rFonts w:hint="eastAsia"/>
           <w:sz w:val="24"/>
           <w:highlight w:val="lightGray"/>
         </w:rPr>
@@ -5186,7 +5125,6 @@
         <w:spacing w:line="400" w:lineRule="exact"/>
         <w:ind w:firstLineChars="200" w:firstLine="480"/>
         <w:rPr>
-          <w:rFonts w:hint="eastAsia"/>
           <w:sz w:val="24"/>
           <w:highlight w:val="lightGray"/>
         </w:rPr>
@@ -5269,7 +5207,6 @@
         <w:spacing w:line="400" w:lineRule="exact"/>
         <w:ind w:firstLineChars="200" w:firstLine="480"/>
         <w:rPr>
-          <w:rFonts w:hint="eastAsia"/>
           <w:sz w:val="24"/>
           <w:highlight w:val="lightGray"/>
         </w:rPr>
@@ -5352,7 +5289,6 @@
         <w:spacing w:line="400" w:lineRule="exact"/>
         <w:ind w:firstLineChars="200" w:firstLine="480"/>
         <w:rPr>
-          <w:rFonts w:hint="eastAsia"/>
           <w:sz w:val="24"/>
           <w:highlight w:val="lightGray"/>
         </w:rPr>
@@ -5436,7 +5372,6 @@
         <w:spacing w:line="400" w:lineRule="exact"/>
         <w:ind w:firstLineChars="200" w:firstLine="480"/>
         <w:rPr>
-          <w:rFonts w:hint="eastAsia"/>
           <w:sz w:val="24"/>
           <w:highlight w:val="lightGray"/>
         </w:rPr>
@@ -5519,7 +5454,6 @@
         <w:spacing w:line="400" w:lineRule="exact"/>
         <w:ind w:firstLineChars="200" w:firstLine="480"/>
         <w:rPr>
-          <w:rFonts w:hint="eastAsia"/>
           <w:sz w:val="24"/>
           <w:highlight w:val="lightGray"/>
         </w:rPr>
@@ -5602,7 +5536,6 @@
         <w:spacing w:line="400" w:lineRule="exact"/>
         <w:ind w:firstLineChars="200" w:firstLine="480"/>
         <w:rPr>
-          <w:rFonts w:hint="eastAsia"/>
           <w:sz w:val="24"/>
           <w:highlight w:val="lightGray"/>
         </w:rPr>
@@ -5685,7 +5618,6 @@
         <w:spacing w:line="400" w:lineRule="exact"/>
         <w:ind w:firstLineChars="200" w:firstLine="480"/>
         <w:rPr>
-          <w:rFonts w:hint="eastAsia"/>
           <w:sz w:val="24"/>
           <w:highlight w:val="lightGray"/>
         </w:rPr>
@@ -5768,7 +5700,6 @@
         <w:spacing w:line="400" w:lineRule="exact"/>
         <w:ind w:firstLineChars="200" w:firstLine="480"/>
         <w:rPr>
-          <w:rFonts w:hint="eastAsia"/>
           <w:sz w:val="24"/>
           <w:highlight w:val="lightGray"/>
         </w:rPr>
@@ -5851,7 +5782,6 @@
         <w:spacing w:line="400" w:lineRule="exact"/>
         <w:ind w:firstLineChars="200" w:firstLine="480"/>
         <w:rPr>
-          <w:rFonts w:hint="eastAsia"/>
           <w:sz w:val="24"/>
           <w:highlight w:val="lightGray"/>
         </w:rPr>
@@ -5934,7 +5864,6 @@
         <w:spacing w:line="400" w:lineRule="exact"/>
         <w:ind w:firstLineChars="200" w:firstLine="480"/>
         <w:rPr>
-          <w:rFonts w:hint="eastAsia"/>
           <w:sz w:val="24"/>
           <w:highlight w:val="lightGray"/>
         </w:rPr>
@@ -6017,7 +5946,6 @@
         <w:spacing w:line="400" w:lineRule="exact"/>
         <w:ind w:firstLineChars="200" w:firstLine="480"/>
         <w:rPr>
-          <w:rFonts w:hint="eastAsia"/>
           <w:sz w:val="24"/>
           <w:highlight w:val="lightGray"/>
         </w:rPr>
@@ -6100,7 +6028,6 @@
         <w:spacing w:line="400" w:lineRule="exact"/>
         <w:ind w:firstLineChars="200" w:firstLine="480"/>
         <w:rPr>
-          <w:rFonts w:hint="eastAsia"/>
           <w:sz w:val="24"/>
           <w:highlight w:val="lightGray"/>
         </w:rPr>
@@ -6183,7 +6110,6 @@
         <w:spacing w:line="400" w:lineRule="exact"/>
         <w:ind w:firstLineChars="200" w:firstLine="480"/>
         <w:rPr>
-          <w:rFonts w:hint="eastAsia"/>
           <w:sz w:val="24"/>
           <w:highlight w:val="lightGray"/>
         </w:rPr>
@@ -6266,7 +6192,6 @@
         <w:spacing w:line="400" w:lineRule="exact"/>
         <w:ind w:firstLineChars="200" w:firstLine="480"/>
         <w:rPr>
-          <w:rFonts w:hint="eastAsia"/>
           <w:sz w:val="24"/>
           <w:highlight w:val="lightGray"/>
         </w:rPr>
@@ -6349,7 +6274,6 @@
         <w:spacing w:line="400" w:lineRule="exact"/>
         <w:ind w:firstLineChars="200" w:firstLine="480"/>
         <w:rPr>
-          <w:rFonts w:hint="eastAsia"/>
           <w:sz w:val="24"/>
           <w:highlight w:val="lightGray"/>
         </w:rPr>
@@ -6432,7 +6356,6 @@
         <w:spacing w:line="400" w:lineRule="exact"/>
         <w:ind w:firstLineChars="200" w:firstLine="480"/>
         <w:rPr>
-          <w:rFonts w:hint="eastAsia"/>
           <w:sz w:val="24"/>
           <w:highlight w:val="lightGray"/>
         </w:rPr>
@@ -6515,7 +6438,6 @@
         <w:spacing w:line="400" w:lineRule="exact"/>
         <w:ind w:firstLineChars="200" w:firstLine="480"/>
         <w:rPr>
-          <w:rFonts w:hint="eastAsia"/>
           <w:sz w:val="24"/>
           <w:highlight w:val="lightGray"/>
         </w:rPr>
@@ -6598,7 +6520,6 @@
         <w:spacing w:line="400" w:lineRule="exact"/>
         <w:ind w:firstLineChars="200" w:firstLine="480"/>
         <w:rPr>
-          <w:rFonts w:hint="eastAsia"/>
           <w:sz w:val="24"/>
           <w:highlight w:val="lightGray"/>
         </w:rPr>
@@ -6681,7 +6602,6 @@
         <w:spacing w:line="400" w:lineRule="exact"/>
         <w:ind w:firstLineChars="200" w:firstLine="480"/>
         <w:rPr>
-          <w:rFonts w:hint="eastAsia"/>
           <w:sz w:val="24"/>
           <w:highlight w:val="lightGray"/>
         </w:rPr>
@@ -6764,7 +6684,6 @@
         <w:spacing w:line="400" w:lineRule="exact"/>
         <w:ind w:firstLineChars="200" w:firstLine="480"/>
         <w:rPr>
-          <w:rFonts w:hint="eastAsia"/>
           <w:sz w:val="24"/>
           <w:highlight w:val="lightGray"/>
         </w:rPr>
@@ -6847,7 +6766,6 @@
         <w:spacing w:line="400" w:lineRule="exact"/>
         <w:ind w:firstLineChars="200" w:firstLine="480"/>
         <w:rPr>
-          <w:rFonts w:hint="eastAsia"/>
           <w:sz w:val="24"/>
           <w:highlight w:val="lightGray"/>
         </w:rPr>
@@ -6930,7 +6848,6 @@
         <w:spacing w:line="400" w:lineRule="exact"/>
         <w:ind w:firstLineChars="200" w:firstLine="480"/>
         <w:rPr>
-          <w:rFonts w:hint="eastAsia"/>
           <w:sz w:val="24"/>
           <w:highlight w:val="lightGray"/>
         </w:rPr>
@@ -7013,7 +6930,6 @@
         <w:spacing w:line="400" w:lineRule="exact"/>
         <w:ind w:firstLineChars="200" w:firstLine="480"/>
         <w:rPr>
-          <w:rFonts w:hint="eastAsia"/>
           <w:sz w:val="24"/>
           <w:highlight w:val="lightGray"/>
         </w:rPr>
@@ -7096,7 +7012,6 @@
         <w:spacing w:line="400" w:lineRule="exact"/>
         <w:ind w:firstLineChars="200" w:firstLine="480"/>
         <w:rPr>
-          <w:rFonts w:hint="eastAsia"/>
           <w:sz w:val="24"/>
           <w:highlight w:val="lightGray"/>
         </w:rPr>
@@ -7179,7 +7094,6 @@
         <w:spacing w:line="400" w:lineRule="exact"/>
         <w:ind w:firstLineChars="200" w:firstLine="480"/>
         <w:rPr>
-          <w:rFonts w:hint="eastAsia"/>
           <w:sz w:val="24"/>
           <w:highlight w:val="lightGray"/>
         </w:rPr>
@@ -7262,7 +7176,6 @@
         <w:spacing w:line="400" w:lineRule="exact"/>
         <w:ind w:firstLineChars="200" w:firstLine="480"/>
         <w:rPr>
-          <w:rFonts w:hint="eastAsia"/>
           <w:sz w:val="24"/>
           <w:highlight w:val="lightGray"/>
         </w:rPr>
@@ -7345,7 +7258,6 @@
         <w:spacing w:line="400" w:lineRule="exact"/>
         <w:ind w:firstLineChars="200" w:firstLine="480"/>
         <w:rPr>
-          <w:rFonts w:hint="eastAsia"/>
           <w:sz w:val="24"/>
           <w:highlight w:val="lightGray"/>
         </w:rPr>
@@ -7428,7 +7340,6 @@
         <w:spacing w:line="400" w:lineRule="exact"/>
         <w:ind w:firstLineChars="200" w:firstLine="480"/>
         <w:rPr>
-          <w:rFonts w:hint="eastAsia"/>
           <w:sz w:val="24"/>
           <w:highlight w:val="lightGray"/>
         </w:rPr>
@@ -7511,7 +7422,6 @@
         <w:spacing w:line="400" w:lineRule="exact"/>
         <w:ind w:firstLineChars="200" w:firstLine="480"/>
         <w:rPr>
-          <w:rFonts w:hint="eastAsia"/>
           <w:sz w:val="24"/>
           <w:highlight w:val="lightGray"/>
         </w:rPr>
@@ -7594,7 +7504,6 @@
         <w:spacing w:line="400" w:lineRule="exact"/>
         <w:ind w:firstLineChars="200" w:firstLine="480"/>
         <w:rPr>
-          <w:rFonts w:hint="eastAsia"/>
           <w:sz w:val="24"/>
           <w:highlight w:val="lightGray"/>
         </w:rPr>
@@ -7677,7 +7586,6 @@
         <w:spacing w:line="400" w:lineRule="exact"/>
         <w:ind w:firstLineChars="200" w:firstLine="480"/>
         <w:rPr>
-          <w:rFonts w:hint="eastAsia"/>
           <w:sz w:val="24"/>
           <w:highlight w:val="lightGray"/>
         </w:rPr>
@@ -7760,7 +7668,6 @@
         <w:spacing w:line="400" w:lineRule="exact"/>
         <w:ind w:firstLineChars="200" w:firstLine="480"/>
         <w:rPr>
-          <w:rFonts w:hint="eastAsia"/>
           <w:sz w:val="24"/>
           <w:highlight w:val="lightGray"/>
         </w:rPr>
@@ -7843,7 +7750,6 @@
         <w:spacing w:line="400" w:lineRule="exact"/>
         <w:ind w:firstLineChars="200" w:firstLine="480"/>
         <w:rPr>
-          <w:rFonts w:hint="eastAsia"/>
           <w:sz w:val="24"/>
           <w:highlight w:val="lightGray"/>
         </w:rPr>
@@ -7926,7 +7832,6 @@
         <w:spacing w:line="400" w:lineRule="exact"/>
         <w:ind w:firstLineChars="200" w:firstLine="480"/>
         <w:rPr>
-          <w:rFonts w:hint="eastAsia"/>
           <w:sz w:val="24"/>
           <w:highlight w:val="lightGray"/>
         </w:rPr>
@@ -8009,7 +7914,6 @@
         <w:spacing w:line="400" w:lineRule="exact"/>
         <w:ind w:firstLineChars="200" w:firstLine="480"/>
         <w:rPr>
-          <w:rFonts w:hint="eastAsia"/>
           <w:sz w:val="24"/>
           <w:highlight w:val="lightGray"/>
         </w:rPr>
@@ -8092,7 +7996,6 @@
         <w:spacing w:line="400" w:lineRule="exact"/>
         <w:ind w:firstLineChars="200" w:firstLine="480"/>
         <w:rPr>
-          <w:rFonts w:hint="eastAsia"/>
           <w:sz w:val="24"/>
           <w:highlight w:val="lightGray"/>
         </w:rPr>
@@ -8175,7 +8078,6 @@
         <w:spacing w:line="400" w:lineRule="exact"/>
         <w:ind w:firstLineChars="200" w:firstLine="480"/>
         <w:rPr>
-          <w:rFonts w:hint="eastAsia"/>
           <w:sz w:val="24"/>
           <w:highlight w:val="lightGray"/>
         </w:rPr>
@@ -8259,7 +8161,6 @@
         <w:spacing w:line="400" w:lineRule="exact"/>
         <w:ind w:firstLineChars="200" w:firstLine="480"/>
         <w:rPr>
-          <w:rFonts w:hint="eastAsia"/>
           <w:sz w:val="24"/>
           <w:highlight w:val="lightGray"/>
         </w:rPr>
@@ -8342,7 +8243,6 @@
         <w:spacing w:line="400" w:lineRule="exact"/>
         <w:ind w:firstLineChars="200" w:firstLine="480"/>
         <w:rPr>
-          <w:rFonts w:hint="eastAsia"/>
           <w:sz w:val="24"/>
           <w:highlight w:val="lightGray"/>
         </w:rPr>
@@ -8425,7 +8325,6 @@
         <w:spacing w:line="400" w:lineRule="exact"/>
         <w:ind w:firstLineChars="200" w:firstLine="480"/>
         <w:rPr>
-          <w:rFonts w:hint="eastAsia"/>
           <w:sz w:val="24"/>
           <w:highlight w:val="lightGray"/>
         </w:rPr>
@@ -8508,7 +8407,6 @@
         <w:spacing w:line="400" w:lineRule="exact"/>
         <w:ind w:firstLineChars="200" w:firstLine="480"/>
         <w:rPr>
-          <w:rFonts w:hint="eastAsia"/>
           <w:sz w:val="24"/>
           <w:highlight w:val="lightGray"/>
         </w:rPr>
@@ -8591,7 +8489,6 @@
         <w:spacing w:line="400" w:lineRule="exact"/>
         <w:ind w:firstLineChars="200" w:firstLine="480"/>
         <w:rPr>
-          <w:rFonts w:hint="eastAsia"/>
           <w:sz w:val="24"/>
           <w:highlight w:val="lightGray"/>
         </w:rPr>
@@ -8674,7 +8571,6 @@
         <w:spacing w:line="400" w:lineRule="exact"/>
         <w:ind w:firstLineChars="200" w:firstLine="480"/>
         <w:rPr>
-          <w:rFonts w:hint="eastAsia"/>
           <w:sz w:val="24"/>
           <w:highlight w:val="lightGray"/>
         </w:rPr>
@@ -8757,7 +8653,6 @@
         <w:spacing w:line="400" w:lineRule="exact"/>
         <w:ind w:firstLineChars="200" w:firstLine="480"/>
         <w:rPr>
-          <w:rFonts w:hint="eastAsia"/>
           <w:sz w:val="24"/>
           <w:highlight w:val="lightGray"/>
         </w:rPr>
@@ -8840,7 +8735,6 @@
         <w:spacing w:line="400" w:lineRule="exact"/>
         <w:ind w:firstLineChars="200" w:firstLine="480"/>
         <w:rPr>
-          <w:rFonts w:hint="eastAsia"/>
           <w:sz w:val="24"/>
           <w:highlight w:val="lightGray"/>
         </w:rPr>
@@ -8923,7 +8817,6 @@
         <w:spacing w:line="400" w:lineRule="exact"/>
         <w:ind w:firstLineChars="200" w:firstLine="480"/>
         <w:rPr>
-          <w:rFonts w:hint="eastAsia"/>
           <w:sz w:val="24"/>
           <w:highlight w:val="lightGray"/>
         </w:rPr>
@@ -9006,7 +8899,6 @@
         <w:spacing w:line="400" w:lineRule="exact"/>
         <w:ind w:firstLineChars="200" w:firstLine="480"/>
         <w:rPr>
-          <w:rFonts w:hint="eastAsia"/>
           <w:sz w:val="24"/>
           <w:highlight w:val="lightGray"/>
         </w:rPr>
@@ -9089,7 +8981,6 @@
         <w:spacing w:line="400" w:lineRule="exact"/>
         <w:ind w:firstLineChars="200" w:firstLine="480"/>
         <w:rPr>
-          <w:rFonts w:hint="eastAsia"/>
           <w:sz w:val="24"/>
           <w:highlight w:val="lightGray"/>
         </w:rPr>
@@ -9172,7 +9063,6 @@
         <w:spacing w:line="400" w:lineRule="exact"/>
         <w:ind w:firstLineChars="200" w:firstLine="480"/>
         <w:rPr>
-          <w:rFonts w:hint="eastAsia"/>
           <w:sz w:val="24"/>
           <w:highlight w:val="lightGray"/>
         </w:rPr>
@@ -9255,7 +9145,6 @@
         <w:spacing w:line="400" w:lineRule="exact"/>
         <w:ind w:firstLineChars="200" w:firstLine="480"/>
         <w:rPr>
-          <w:rFonts w:hint="eastAsia"/>
           <w:sz w:val="24"/>
           <w:highlight w:val="lightGray"/>
         </w:rPr>
@@ -9338,7 +9227,6 @@
         <w:spacing w:line="400" w:lineRule="exact"/>
         <w:ind w:firstLineChars="200" w:firstLine="480"/>
         <w:rPr>
-          <w:rFonts w:hint="eastAsia"/>
           <w:sz w:val="24"/>
           <w:highlight w:val="lightGray"/>
         </w:rPr>
@@ -9421,7 +9309,6 @@
         <w:spacing w:line="400" w:lineRule="exact"/>
         <w:ind w:firstLineChars="200" w:firstLine="480"/>
         <w:rPr>
-          <w:rFonts w:hint="eastAsia"/>
           <w:sz w:val="24"/>
           <w:highlight w:val="lightGray"/>
         </w:rPr>
@@ -9504,7 +9391,6 @@
         <w:spacing w:line="400" w:lineRule="exact"/>
         <w:ind w:firstLineChars="200" w:firstLine="480"/>
         <w:rPr>
-          <w:rFonts w:hint="eastAsia"/>
           <w:sz w:val="24"/>
           <w:highlight w:val="lightGray"/>
         </w:rPr>
@@ -9587,7 +9473,6 @@
         <w:spacing w:line="400" w:lineRule="exact"/>
         <w:ind w:firstLineChars="200" w:firstLine="480"/>
         <w:rPr>
-          <w:rFonts w:hint="eastAsia"/>
           <w:sz w:val="24"/>
           <w:highlight w:val="lightGray"/>
         </w:rPr>
@@ -9670,7 +9555,6 @@
         <w:spacing w:line="400" w:lineRule="exact"/>
         <w:ind w:firstLineChars="200" w:firstLine="480"/>
         <w:rPr>
-          <w:rFonts w:hint="eastAsia"/>
           <w:sz w:val="24"/>
           <w:highlight w:val="lightGray"/>
         </w:rPr>
@@ -9753,7 +9637,6 @@
         <w:spacing w:line="400" w:lineRule="exact"/>
         <w:ind w:firstLineChars="200" w:firstLine="480"/>
         <w:rPr>
-          <w:rFonts w:hint="eastAsia"/>
           <w:sz w:val="24"/>
           <w:highlight w:val="lightGray"/>
         </w:rPr>
@@ -9836,7 +9719,6 @@
         <w:spacing w:line="400" w:lineRule="exact"/>
         <w:ind w:firstLineChars="200" w:firstLine="480"/>
         <w:rPr>
-          <w:rFonts w:hint="eastAsia"/>
           <w:sz w:val="24"/>
           <w:highlight w:val="lightGray"/>
         </w:rPr>
@@ -9919,7 +9801,6 @@
         <w:spacing w:line="400" w:lineRule="exact"/>
         <w:ind w:firstLineChars="200" w:firstLine="480"/>
         <w:rPr>
-          <w:rFonts w:hint="eastAsia"/>
           <w:sz w:val="24"/>
           <w:highlight w:val="lightGray"/>
         </w:rPr>
@@ -10002,7 +9883,6 @@
         <w:spacing w:line="400" w:lineRule="exact"/>
         <w:ind w:firstLineChars="200" w:firstLine="480"/>
         <w:rPr>
-          <w:rFonts w:hint="eastAsia"/>
           <w:sz w:val="24"/>
           <w:highlight w:val="lightGray"/>
         </w:rPr>
@@ -10085,7 +9965,6 @@
         <w:spacing w:line="400" w:lineRule="exact"/>
         <w:ind w:firstLineChars="200" w:firstLine="480"/>
         <w:rPr>
-          <w:rFonts w:hint="eastAsia"/>
           <w:sz w:val="24"/>
           <w:highlight w:val="lightGray"/>
         </w:rPr>
@@ -10168,7 +10047,6 @@
         <w:spacing w:line="400" w:lineRule="exact"/>
         <w:ind w:firstLineChars="200" w:firstLine="480"/>
         <w:rPr>
-          <w:rFonts w:hint="eastAsia"/>
           <w:sz w:val="24"/>
           <w:highlight w:val="lightGray"/>
         </w:rPr>
@@ -10251,7 +10129,6 @@
         <w:spacing w:line="400" w:lineRule="exact"/>
         <w:ind w:firstLineChars="200" w:firstLine="480"/>
         <w:rPr>
-          <w:rFonts w:hint="eastAsia"/>
           <w:sz w:val="24"/>
           <w:highlight w:val="lightGray"/>
         </w:rPr>
@@ -10334,7 +10211,6 @@
         <w:spacing w:line="400" w:lineRule="exact"/>
         <w:ind w:firstLineChars="200" w:firstLine="480"/>
         <w:rPr>
-          <w:rFonts w:hint="eastAsia"/>
           <w:sz w:val="24"/>
           <w:highlight w:val="lightGray"/>
         </w:rPr>
@@ -10417,7 +10293,6 @@
         <w:spacing w:line="400" w:lineRule="exact"/>
         <w:ind w:firstLineChars="200" w:firstLine="480"/>
         <w:rPr>
-          <w:rFonts w:hint="eastAsia"/>
           <w:sz w:val="24"/>
           <w:highlight w:val="lightGray"/>
         </w:rPr>
@@ -10500,7 +10375,6 @@
         <w:spacing w:line="400" w:lineRule="exact"/>
         <w:ind w:firstLineChars="200" w:firstLine="480"/>
         <w:rPr>
-          <w:rFonts w:hint="eastAsia"/>
           <w:sz w:val="24"/>
           <w:highlight w:val="lightGray"/>
         </w:rPr>
@@ -10583,7 +10457,6 @@
         <w:spacing w:line="400" w:lineRule="exact"/>
         <w:ind w:firstLineChars="200" w:firstLine="480"/>
         <w:rPr>
-          <w:rFonts w:hint="eastAsia"/>
           <w:sz w:val="24"/>
           <w:highlight w:val="lightGray"/>
         </w:rPr>
@@ -10666,7 +10539,6 @@
         <w:spacing w:line="400" w:lineRule="exact"/>
         <w:ind w:firstLineChars="200" w:firstLine="480"/>
         <w:rPr>
-          <w:rFonts w:hint="eastAsia"/>
           <w:sz w:val="24"/>
           <w:highlight w:val="lightGray"/>
         </w:rPr>
@@ -10749,7 +10621,6 @@
         <w:spacing w:line="400" w:lineRule="exact"/>
         <w:ind w:firstLineChars="200" w:firstLine="480"/>
         <w:rPr>
-          <w:rFonts w:hint="eastAsia"/>
           <w:sz w:val="24"/>
           <w:highlight w:val="lightGray"/>
         </w:rPr>
@@ -10832,7 +10703,6 @@
         <w:spacing w:line="400" w:lineRule="exact"/>
         <w:ind w:firstLineChars="200" w:firstLine="480"/>
         <w:rPr>
-          <w:rFonts w:hint="eastAsia"/>
           <w:sz w:val="24"/>
           <w:highlight w:val="lightGray"/>
         </w:rPr>
@@ -10915,7 +10785,6 @@
         <w:spacing w:line="400" w:lineRule="exact"/>
         <w:ind w:firstLineChars="200" w:firstLine="480"/>
         <w:rPr>
-          <w:rFonts w:hint="eastAsia"/>
           <w:sz w:val="24"/>
           <w:highlight w:val="lightGray"/>
         </w:rPr>
@@ -10998,7 +10867,6 @@
         <w:spacing w:line="400" w:lineRule="exact"/>
         <w:ind w:firstLineChars="200" w:firstLine="480"/>
         <w:rPr>
-          <w:rFonts w:hint="eastAsia"/>
           <w:sz w:val="24"/>
           <w:highlight w:val="lightGray"/>
         </w:rPr>
@@ -11082,7 +10950,6 @@
         <w:spacing w:line="400" w:lineRule="exact"/>
         <w:ind w:firstLineChars="200" w:firstLine="480"/>
         <w:rPr>
-          <w:rFonts w:hint="eastAsia"/>
           <w:sz w:val="24"/>
           <w:highlight w:val="lightGray"/>
         </w:rPr>
@@ -11165,7 +11032,6 @@
         <w:spacing w:line="400" w:lineRule="exact"/>
         <w:ind w:firstLineChars="200" w:firstLine="480"/>
         <w:rPr>
-          <w:rFonts w:hint="eastAsia"/>
           <w:sz w:val="24"/>
           <w:highlight w:val="lightGray"/>
         </w:rPr>
@@ -11248,7 +11114,6 @@
         <w:spacing w:line="400" w:lineRule="exact"/>
         <w:ind w:firstLineChars="200" w:firstLine="480"/>
         <w:rPr>
-          <w:rFonts w:hint="eastAsia"/>
           <w:sz w:val="24"/>
           <w:highlight w:val="lightGray"/>
         </w:rPr>
@@ -11331,7 +11196,6 @@
         <w:spacing w:line="400" w:lineRule="exact"/>
         <w:ind w:firstLineChars="200" w:firstLine="480"/>
         <w:rPr>
-          <w:rFonts w:hint="eastAsia"/>
           <w:sz w:val="24"/>
           <w:highlight w:val="lightGray"/>
         </w:rPr>
@@ -11414,7 +11278,6 @@
         <w:spacing w:line="400" w:lineRule="exact"/>
         <w:ind w:firstLineChars="200" w:firstLine="480"/>
         <w:rPr>
-          <w:rFonts w:hint="eastAsia"/>
           <w:sz w:val="24"/>
           <w:highlight w:val="lightGray"/>
         </w:rPr>
@@ -11497,7 +11360,6 @@
         <w:spacing w:line="400" w:lineRule="exact"/>
         <w:ind w:firstLineChars="200" w:firstLine="480"/>
         <w:rPr>
-          <w:rFonts w:hint="eastAsia"/>
           <w:sz w:val="24"/>
           <w:highlight w:val="lightGray"/>
         </w:rPr>
@@ -11580,7 +11442,6 @@
         <w:spacing w:line="400" w:lineRule="exact"/>
         <w:ind w:firstLineChars="200" w:firstLine="480"/>
         <w:rPr>
-          <w:rFonts w:hint="eastAsia"/>
           <w:sz w:val="24"/>
           <w:highlight w:val="lightGray"/>
         </w:rPr>
@@ -11663,7 +11524,6 @@
         <w:spacing w:line="400" w:lineRule="exact"/>
         <w:ind w:firstLineChars="200" w:firstLine="480"/>
         <w:rPr>
-          <w:rFonts w:hint="eastAsia"/>
           <w:sz w:val="24"/>
           <w:highlight w:val="lightGray"/>
         </w:rPr>
@@ -11746,7 +11606,6 @@
         <w:spacing w:line="400" w:lineRule="exact"/>
         <w:ind w:firstLineChars="200" w:firstLine="480"/>
         <w:rPr>
-          <w:rFonts w:hint="eastAsia"/>
           <w:sz w:val="24"/>
           <w:highlight w:val="lightGray"/>
         </w:rPr>
@@ -11829,7 +11688,6 @@
         <w:spacing w:line="400" w:lineRule="exact"/>
         <w:ind w:firstLineChars="200" w:firstLine="480"/>
         <w:rPr>
-          <w:rFonts w:hint="eastAsia"/>
           <w:sz w:val="24"/>
         </w:rPr>
       </w:pPr>
@@ -12312,7 +12170,6 @@
       <w:pPr>
         <w:spacing w:line="400" w:lineRule="exact"/>
         <w:rPr>
-          <w:rFonts w:hint="eastAsia"/>
           <w:sz w:val="24"/>
           <w:highlight w:val="lightGray"/>
         </w:rPr>
@@ -25473,7 +25330,6 @@
         <w:spacing w:line="400" w:lineRule="exact"/>
         <w:ind w:firstLineChars="200" w:firstLine="480"/>
         <w:rPr>
-          <w:rFonts w:hint="eastAsia"/>
           <w:sz w:val="24"/>
           <w:highlight w:val="lightGray"/>
         </w:rPr>
@@ -25677,7 +25533,6 @@
         <w:spacing w:line="400" w:lineRule="exact"/>
         <w:ind w:firstLineChars="200" w:firstLine="480"/>
         <w:rPr>
-          <w:rFonts w:hint="eastAsia"/>
           <w:sz w:val="24"/>
           <w:highlight w:val="lightGray"/>
         </w:rPr>
@@ -25747,7 +25602,6 @@
         <w:spacing w:line="400" w:lineRule="exact"/>
         <w:ind w:firstLineChars="200" w:firstLine="480"/>
         <w:rPr>
-          <w:rFonts w:hint="eastAsia"/>
           <w:sz w:val="24"/>
           <w:highlight w:val="lightGray"/>
         </w:rPr>
@@ -25817,7 +25671,6 @@
         <w:spacing w:line="400" w:lineRule="exact"/>
         <w:ind w:firstLineChars="200" w:firstLine="480"/>
         <w:rPr>
-          <w:rFonts w:hint="eastAsia"/>
           <w:sz w:val="24"/>
           <w:highlight w:val="lightGray"/>
         </w:rPr>
@@ -25887,7 +25740,6 @@
         <w:spacing w:line="400" w:lineRule="exact"/>
         <w:ind w:firstLineChars="200" w:firstLine="480"/>
         <w:rPr>
-          <w:rFonts w:hint="eastAsia"/>
           <w:sz w:val="24"/>
           <w:highlight w:val="lightGray"/>
         </w:rPr>
@@ -25957,7 +25809,6 @@
         <w:spacing w:line="400" w:lineRule="exact"/>
         <w:ind w:firstLineChars="200" w:firstLine="480"/>
         <w:rPr>
-          <w:rFonts w:hint="eastAsia"/>
           <w:sz w:val="24"/>
           <w:highlight w:val="lightGray"/>
         </w:rPr>
@@ -26027,7 +25878,6 @@
         <w:spacing w:line="400" w:lineRule="exact"/>
         <w:ind w:firstLineChars="200" w:firstLine="480"/>
         <w:rPr>
-          <w:rFonts w:hint="eastAsia"/>
           <w:sz w:val="24"/>
           <w:highlight w:val="lightGray"/>
         </w:rPr>
@@ -26097,7 +25947,6 @@
         <w:spacing w:line="400" w:lineRule="exact"/>
         <w:ind w:firstLineChars="200" w:firstLine="480"/>
         <w:rPr>
-          <w:rFonts w:hint="eastAsia"/>
           <w:sz w:val="24"/>
           <w:highlight w:val="lightGray"/>
         </w:rPr>
@@ -26167,7 +26016,6 @@
         <w:spacing w:line="400" w:lineRule="exact"/>
         <w:ind w:firstLineChars="200" w:firstLine="480"/>
         <w:rPr>
-          <w:rFonts w:hint="eastAsia"/>
           <w:sz w:val="24"/>
           <w:highlight w:val="lightGray"/>
         </w:rPr>
@@ -26237,7 +26085,6 @@
         <w:spacing w:line="400" w:lineRule="exact"/>
         <w:ind w:firstLineChars="200" w:firstLine="480"/>
         <w:rPr>
-          <w:rFonts w:hint="eastAsia"/>
           <w:sz w:val="24"/>
         </w:rPr>
       </w:pPr>
@@ -26300,7 +26147,6 @@
         <w:spacing w:line="400" w:lineRule="exact"/>
         <w:ind w:firstLineChars="200" w:firstLine="480"/>
         <w:rPr>
-          <w:rFonts w:hint="eastAsia"/>
           <w:sz w:val="24"/>
         </w:rPr>
       </w:pPr>
@@ -26749,7 +26595,6 @@
         <w:spacing w:line="400" w:lineRule="exact"/>
         <w:ind w:firstLineChars="200" w:firstLine="480"/>
         <w:rPr>
-          <w:rFonts w:hint="eastAsia"/>
           <w:sz w:val="24"/>
           <w:highlight w:val="lightGray"/>
         </w:rPr>
@@ -26872,7 +26717,6 @@
         <w:spacing w:line="400" w:lineRule="exact"/>
         <w:ind w:firstLineChars="200" w:firstLine="480"/>
         <w:rPr>
-          <w:rFonts w:hint="eastAsia"/>
           <w:sz w:val="24"/>
           <w:highlight w:val="lightGray"/>
         </w:rPr>
@@ -26933,7 +26777,6 @@
         <w:spacing w:line="400" w:lineRule="exact"/>
         <w:ind w:firstLineChars="200" w:firstLine="480"/>
         <w:rPr>
-          <w:rFonts w:hint="eastAsia"/>
           <w:sz w:val="24"/>
           <w:highlight w:val="lightGray"/>
         </w:rPr>
@@ -26994,7 +26837,6 @@
         <w:spacing w:line="400" w:lineRule="exact"/>
         <w:ind w:firstLineChars="200" w:firstLine="480"/>
         <w:rPr>
-          <w:rFonts w:hint="eastAsia"/>
           <w:sz w:val="24"/>
           <w:highlight w:val="lightGray"/>
         </w:rPr>
@@ -27055,7 +26897,6 @@
         <w:spacing w:line="400" w:lineRule="exact"/>
         <w:ind w:firstLineChars="200" w:firstLine="480"/>
         <w:rPr>
-          <w:rFonts w:hint="eastAsia"/>
           <w:sz w:val="24"/>
           <w:highlight w:val="lightGray"/>
         </w:rPr>
@@ -27116,7 +26957,6 @@
         <w:spacing w:line="400" w:lineRule="exact"/>
         <w:ind w:firstLineChars="200" w:firstLine="480"/>
         <w:rPr>
-          <w:rFonts w:hint="eastAsia"/>
           <w:sz w:val="24"/>
           <w:highlight w:val="lightGray"/>
         </w:rPr>
@@ -27177,7 +27017,6 @@
         <w:spacing w:line="400" w:lineRule="exact"/>
         <w:ind w:firstLineChars="200" w:firstLine="480"/>
         <w:rPr>
-          <w:rFonts w:hint="eastAsia"/>
           <w:sz w:val="24"/>
           <w:highlight w:val="lightGray"/>
         </w:rPr>
@@ -27238,7 +27077,6 @@
         <w:spacing w:line="400" w:lineRule="exact"/>
         <w:ind w:firstLineChars="200" w:firstLine="480"/>
         <w:rPr>
-          <w:rFonts w:hint="eastAsia"/>
           <w:sz w:val="24"/>
         </w:rPr>
       </w:pPr>
@@ -27297,7 +27135,6 @@
         <w:spacing w:line="400" w:lineRule="exact"/>
         <w:ind w:firstLineChars="200" w:firstLine="480"/>
         <w:rPr>
-          <w:rFonts w:hint="eastAsia"/>
           <w:sz w:val="24"/>
         </w:rPr>
       </w:pPr>
@@ -27305,9 +27142,6 @@
     <w:p>
       <w:pPr>
         <w:pStyle w:val="2"/>
-        <w:rPr>
-          <w:rFonts w:hint="eastAsia"/>
-        </w:rPr>
       </w:pPr>
       <w:r>
         <w:rPr>
@@ -27339,7 +27173,6 @@
         <w:spacing w:line="400" w:lineRule="exact"/>
         <w:ind w:firstLineChars="250" w:firstLine="600"/>
         <w:rPr>
-          <w:rFonts w:hint="eastAsia"/>
           <w:sz w:val="24"/>
         </w:rPr>
       </w:pPr>
@@ -27384,7 +27217,6 @@
         <w:spacing w:line="400" w:lineRule="exact"/>
         <w:ind w:firstLineChars="250" w:firstLine="600"/>
         <w:rPr>
-          <w:rFonts w:hint="eastAsia"/>
           <w:sz w:val="24"/>
         </w:rPr>
       </w:pPr>
@@ -27576,7 +27408,6 @@
         <w:spacing w:line="400" w:lineRule="exact"/>
         <w:ind w:firstLineChars="250" w:firstLine="600"/>
         <w:rPr>
-          <w:rFonts w:hint="eastAsia"/>
           <w:sz w:val="24"/>
         </w:rPr>
       </w:pPr>
@@ -27635,7 +27466,6 @@
         <w:spacing w:line="400" w:lineRule="exact"/>
         <w:ind w:firstLineChars="250" w:firstLine="600"/>
         <w:rPr>
-          <w:rFonts w:hint="eastAsia"/>
           <w:sz w:val="24"/>
         </w:rPr>
       </w:pPr>
@@ -27666,7 +27496,6 @@
         <w:spacing w:line="400" w:lineRule="exact"/>
         <w:ind w:firstLineChars="250" w:firstLine="600"/>
         <w:rPr>
-          <w:rFonts w:hint="eastAsia"/>
           <w:sz w:val="24"/>
         </w:rPr>
       </w:pPr>
@@ -27676,7 +27505,6 @@
         <w:spacing w:line="400" w:lineRule="exact"/>
         <w:ind w:firstLineChars="500" w:firstLine="1200"/>
         <w:rPr>
-          <w:rFonts w:hint="eastAsia"/>
           <w:sz w:val="24"/>
         </w:rPr>
       </w:pPr>
@@ -27707,7 +27535,6 @@
         <w:spacing w:line="400" w:lineRule="exact"/>
         <w:ind w:firstLineChars="500" w:firstLine="1200"/>
         <w:rPr>
-          <w:rFonts w:hint="eastAsia"/>
           <w:sz w:val="24"/>
         </w:rPr>
       </w:pPr>
@@ -27717,7 +27544,6 @@
         <w:spacing w:line="400" w:lineRule="exact"/>
         <w:ind w:firstLineChars="250" w:firstLine="600"/>
         <w:rPr>
-          <w:rFonts w:hint="eastAsia"/>
           <w:sz w:val="24"/>
         </w:rPr>
       </w:pPr>
@@ -27818,7 +27644,6 @@
         <w:spacing w:line="400" w:lineRule="exact"/>
         <w:ind w:firstLineChars="250" w:firstLine="600"/>
         <w:rPr>
-          <w:rFonts w:hint="eastAsia"/>
           <w:sz w:val="24"/>
         </w:rPr>
       </w:pPr>
@@ -27929,7 +27754,6 @@
         <w:spacing w:line="400" w:lineRule="exact"/>
         <w:ind w:firstLineChars="250" w:firstLine="600"/>
         <w:rPr>
-          <w:rFonts w:hint="eastAsia"/>
           <w:sz w:val="24"/>
         </w:rPr>
       </w:pPr>
@@ -27939,7 +27763,6 @@
         <w:spacing w:line="400" w:lineRule="exact"/>
         <w:ind w:firstLineChars="250" w:firstLine="600"/>
         <w:rPr>
-          <w:rFonts w:hint="eastAsia"/>
           <w:sz w:val="24"/>
         </w:rPr>
       </w:pPr>
@@ -28074,7 +27897,6 @@
         <w:spacing w:line="400" w:lineRule="exact"/>
         <w:ind w:firstLineChars="200" w:firstLine="480"/>
         <w:rPr>
-          <w:rFonts w:hint="eastAsia"/>
           <w:sz w:val="24"/>
         </w:rPr>
       </w:pPr>
@@ -28147,7 +27969,6 @@
         <w:spacing w:line="400" w:lineRule="exact"/>
         <w:ind w:firstLineChars="250" w:firstLine="600"/>
         <w:rPr>
-          <w:rFonts w:hint="eastAsia"/>
           <w:sz w:val="24"/>
         </w:rPr>
       </w:pPr>
@@ -28167,7 +27988,6 @@
         </w:numPr>
         <w:spacing w:line="400" w:lineRule="exact"/>
         <w:rPr>
-          <w:rFonts w:hint="eastAsia"/>
           <w:sz w:val="24"/>
         </w:rPr>
       </w:pPr>
@@ -28247,7 +28067,6 @@
         <w:spacing w:line="400" w:lineRule="exact"/>
         <w:ind w:left="360"/>
         <w:rPr>
-          <w:rFonts w:hint="eastAsia"/>
           <w:sz w:val="24"/>
         </w:rPr>
       </w:pPr>
@@ -28277,7 +28096,6 @@
         <w:spacing w:line="400" w:lineRule="exact"/>
         <w:ind w:left="360"/>
         <w:rPr>
-          <w:rFonts w:hint="eastAsia"/>
           <w:b/>
           <w:sz w:val="24"/>
         </w:rPr>
@@ -28314,7 +28132,6 @@
         </w:numPr>
         <w:spacing w:line="400" w:lineRule="exact"/>
         <w:rPr>
-          <w:rFonts w:hint="eastAsia"/>
           <w:sz w:val="24"/>
         </w:rPr>
       </w:pPr>
@@ -28373,7 +28190,6 @@
         <w:spacing w:line="400" w:lineRule="exact"/>
         <w:ind w:left="360"/>
         <w:rPr>
-          <w:rFonts w:hint="eastAsia"/>
           <w:sz w:val="24"/>
         </w:rPr>
       </w:pPr>
@@ -28403,7 +28219,6 @@
         <w:spacing w:line="400" w:lineRule="exact"/>
         <w:ind w:left="360"/>
         <w:rPr>
-          <w:rFonts w:hint="eastAsia"/>
           <w:b/>
           <w:sz w:val="24"/>
         </w:rPr>
@@ -28443,7 +28258,6 @@
       <w:pPr>
         <w:spacing w:line="400" w:lineRule="exact"/>
         <w:rPr>
-          <w:rFonts w:hint="eastAsia"/>
           <w:sz w:val="24"/>
         </w:rPr>
       </w:pPr>
@@ -28453,7 +28267,6 @@
         <w:spacing w:line="400" w:lineRule="exact"/>
         <w:ind w:firstLineChars="250" w:firstLine="600"/>
         <w:rPr>
-          <w:rFonts w:hint="eastAsia"/>
           <w:sz w:val="24"/>
         </w:rPr>
       </w:pPr>
@@ -28462,7 +28275,6 @@
       <w:pPr>
         <w:spacing w:line="400" w:lineRule="exact"/>
         <w:rPr>
-          <w:rFonts w:hint="eastAsia"/>
           <w:sz w:val="24"/>
         </w:rPr>
       </w:pPr>
@@ -28485,7 +28297,6 @@
       <w:pPr>
         <w:spacing w:line="400" w:lineRule="exact"/>
         <w:rPr>
-          <w:rFonts w:hint="eastAsia"/>
           <w:sz w:val="24"/>
         </w:rPr>
       </w:pPr>
@@ -28593,7 +28404,6 @@
         <w:spacing w:line="400" w:lineRule="exact"/>
         <w:ind w:firstLineChars="200" w:firstLine="480"/>
         <w:rPr>
-          <w:rFonts w:hint="eastAsia"/>
           <w:sz w:val="24"/>
         </w:rPr>
       </w:pPr>
@@ -28972,7 +28782,6 @@
         <w:spacing w:line="400" w:lineRule="exact"/>
         <w:ind w:firstLine="420"/>
         <w:rPr>
-          <w:rFonts w:hint="eastAsia"/>
           <w:sz w:val="24"/>
         </w:rPr>
       </w:pPr>
@@ -29030,7 +28839,6 @@
       <w:pPr>
         <w:spacing w:line="400" w:lineRule="exact"/>
         <w:rPr>
-          <w:rFonts w:hint="eastAsia"/>
           <w:sz w:val="24"/>
         </w:rPr>
       </w:pPr>
@@ -29103,7 +28911,6 @@
         <w:spacing w:line="400" w:lineRule="exact"/>
         <w:ind w:firstLine="435"/>
         <w:rPr>
-          <w:rFonts w:hint="eastAsia"/>
           <w:sz w:val="24"/>
         </w:rPr>
       </w:pPr>
@@ -29175,7 +28982,6 @@
       <w:pPr>
         <w:spacing w:line="400" w:lineRule="exact"/>
         <w:rPr>
-          <w:rFonts w:hint="eastAsia"/>
           <w:sz w:val="24"/>
         </w:rPr>
       </w:pPr>
@@ -29275,7 +29081,6 @@
       <w:pPr>
         <w:spacing w:line="400" w:lineRule="exact"/>
         <w:rPr>
-          <w:rFonts w:hint="eastAsia"/>
           <w:sz w:val="24"/>
         </w:rPr>
       </w:pPr>
@@ -29382,7 +29187,6 @@
       <w:pPr>
         <w:spacing w:line="400" w:lineRule="exact"/>
         <w:rPr>
-          <w:rFonts w:hint="eastAsia"/>
           <w:sz w:val="24"/>
         </w:rPr>
       </w:pPr>
@@ -29413,7 +29217,6 @@
         <w:spacing w:line="400" w:lineRule="exact"/>
         <w:ind w:firstLine="480"/>
         <w:rPr>
-          <w:rFonts w:hint="eastAsia"/>
           <w:sz w:val="24"/>
         </w:rPr>
       </w:pPr>
@@ -29577,7 +29380,6 @@
         <w:spacing w:line="400" w:lineRule="exact"/>
         <w:ind w:firstLine="480"/>
         <w:rPr>
-          <w:rFonts w:hint="eastAsia"/>
           <w:sz w:val="24"/>
         </w:rPr>
       </w:pPr>
@@ -29607,7 +29409,6 @@
       <w:pPr>
         <w:spacing w:line="400" w:lineRule="exact"/>
         <w:rPr>
-          <w:rFonts w:hint="eastAsia"/>
           <w:sz w:val="24"/>
         </w:rPr>
       </w:pPr>
@@ -30105,7 +29906,6 @@
         <w:spacing w:line="400" w:lineRule="exact"/>
         <w:ind w:firstLine="420"/>
         <w:rPr>
-          <w:rFonts w:hint="eastAsia"/>
           <w:sz w:val="24"/>
           <w:highlight w:val="lightGray"/>
         </w:rPr>
@@ -30132,7 +29932,6 @@
         <w:spacing w:line="400" w:lineRule="exact"/>
         <w:ind w:firstLine="420"/>
         <w:rPr>
-          <w:rFonts w:hint="eastAsia"/>
           <w:sz w:val="24"/>
           <w:highlight w:val="lightGray"/>
         </w:rPr>
@@ -30209,7 +30008,6 @@
         <w:spacing w:line="400" w:lineRule="exact"/>
         <w:ind w:firstLine="420"/>
         <w:rPr>
-          <w:rFonts w:hint="eastAsia"/>
           <w:sz w:val="24"/>
           <w:highlight w:val="lightGray"/>
         </w:rPr>
@@ -30243,7 +30041,6 @@
         <w:spacing w:line="400" w:lineRule="exact"/>
         <w:ind w:firstLine="420"/>
         <w:rPr>
-          <w:rFonts w:hint="eastAsia"/>
           <w:sz w:val="24"/>
           <w:highlight w:val="lightGray"/>
         </w:rPr>
@@ -30286,7 +30083,6 @@
         <w:spacing w:line="400" w:lineRule="exact"/>
         <w:ind w:firstLine="420"/>
         <w:rPr>
-          <w:rFonts w:hint="eastAsia"/>
           <w:sz w:val="24"/>
           <w:highlight w:val="lightGray"/>
         </w:rPr>
@@ -30372,7 +30168,6 @@
         <w:spacing w:line="400" w:lineRule="exact"/>
         <w:ind w:firstLine="420"/>
         <w:rPr>
-          <w:rFonts w:hint="eastAsia"/>
           <w:sz w:val="24"/>
           <w:highlight w:val="lightGray"/>
         </w:rPr>
@@ -30406,7 +30201,6 @@
         <w:spacing w:line="400" w:lineRule="exact"/>
         <w:ind w:firstLine="420"/>
         <w:rPr>
-          <w:rFonts w:hint="eastAsia"/>
           <w:sz w:val="24"/>
           <w:highlight w:val="lightGray"/>
         </w:rPr>
@@ -30449,7 +30243,6 @@
         <w:spacing w:line="400" w:lineRule="exact"/>
         <w:ind w:firstLine="420"/>
         <w:rPr>
-          <w:rFonts w:hint="eastAsia"/>
           <w:sz w:val="24"/>
           <w:highlight w:val="lightGray"/>
         </w:rPr>
@@ -30518,7 +30311,6 @@
         <w:spacing w:line="400" w:lineRule="exact"/>
         <w:ind w:firstLine="420"/>
         <w:rPr>
-          <w:rFonts w:hint="eastAsia"/>
           <w:sz w:val="24"/>
           <w:highlight w:val="lightGray"/>
         </w:rPr>
@@ -30593,7 +30385,6 @@
         <w:spacing w:line="400" w:lineRule="exact"/>
         <w:ind w:firstLine="420"/>
         <w:rPr>
-          <w:rFonts w:hint="eastAsia"/>
           <w:sz w:val="24"/>
         </w:rPr>
       </w:pPr>
@@ -31154,7 +30945,6 @@
       <w:pPr>
         <w:spacing w:line="400" w:lineRule="exact"/>
         <w:rPr>
-          <w:rFonts w:hint="eastAsia"/>
           <w:sz w:val="24"/>
         </w:rPr>
       </w:pPr>
@@ -31302,7 +31092,6 @@
       <w:pPr>
         <w:spacing w:line="400" w:lineRule="exact"/>
         <w:rPr>
-          <w:rFonts w:hint="eastAsia"/>
           <w:sz w:val="24"/>
         </w:rPr>
       </w:pPr>
@@ -31323,9 +31112,6 @@
     <w:p>
       <w:pPr>
         <w:pStyle w:val="2"/>
-        <w:rPr>
-          <w:rFonts w:hint="eastAsia"/>
-        </w:rPr>
       </w:pPr>
       <w:r>
         <w:rPr>
@@ -31345,7 +31131,6 @@
         <w:spacing w:line="400" w:lineRule="exact"/>
         <w:ind w:firstLineChars="200" w:firstLine="480"/>
         <w:rPr>
-          <w:rFonts w:hint="eastAsia"/>
           <w:sz w:val="24"/>
         </w:rPr>
       </w:pPr>
@@ -31431,7 +31216,6 @@
       <w:pPr>
         <w:jc w:val="center"/>
         <w:rPr>
-          <w:rFonts w:hint="eastAsia"/>
           <w:sz w:val="24"/>
         </w:rPr>
       </w:pPr>
@@ -31495,7 +31279,6 @@
       <w:pPr>
         <w:spacing w:line="400" w:lineRule="exact"/>
         <w:rPr>
-          <w:rFonts w:hint="eastAsia"/>
           <w:sz w:val="24"/>
         </w:rPr>
       </w:pPr>
@@ -31515,7 +31298,6 @@
         </w:numPr>
         <w:spacing w:line="360" w:lineRule="auto"/>
         <w:rPr>
-          <w:rFonts w:hint="eastAsia"/>
           <w:sz w:val="24"/>
         </w:rPr>
       </w:pPr>
@@ -31570,7 +31352,6 @@
         </w:numPr>
         <w:spacing w:line="360" w:lineRule="auto"/>
         <w:rPr>
-          <w:rFonts w:hint="eastAsia"/>
           <w:sz w:val="24"/>
         </w:rPr>
       </w:pPr>
@@ -31625,7 +31406,6 @@
         </w:numPr>
         <w:spacing w:line="360" w:lineRule="auto"/>
         <w:rPr>
-          <w:rFonts w:hint="eastAsia"/>
           <w:sz w:val="24"/>
         </w:rPr>
       </w:pPr>
@@ -31676,7 +31456,6 @@
       <w:pPr>
         <w:spacing w:line="360" w:lineRule="auto"/>
         <w:rPr>
-          <w:rFonts w:hint="eastAsia"/>
           <w:sz w:val="24"/>
         </w:rPr>
       </w:pPr>
@@ -32348,7 +32127,6 @@
     <w:p>
       <w:pPr>
         <w:rPr>
-          <w:rFonts w:hint="eastAsia"/>
           <w:sz w:val="24"/>
           <w:highlight w:val="lightGray"/>
         </w:rPr>
@@ -32405,7 +32183,6 @@
     <w:p>
       <w:pPr>
         <w:rPr>
-          <w:rFonts w:hint="eastAsia"/>
           <w:sz w:val="24"/>
           <w:highlight w:val="lightGray"/>
         </w:rPr>
@@ -32462,7 +32239,6 @@
     <w:p>
       <w:pPr>
         <w:rPr>
-          <w:rFonts w:hint="eastAsia"/>
           <w:sz w:val="24"/>
           <w:highlight w:val="lightGray"/>
         </w:rPr>
@@ -32488,7 +32264,6 @@
     <w:p>
       <w:pPr>
         <w:rPr>
-          <w:rFonts w:hint="eastAsia"/>
           <w:sz w:val="24"/>
           <w:highlight w:val="lightGray"/>
         </w:rPr>
@@ -32513,7 +32288,6 @@
     <w:p>
       <w:pPr>
         <w:rPr>
-          <w:rFonts w:hint="eastAsia"/>
           <w:sz w:val="24"/>
           <w:highlight w:val="lightGray"/>
         </w:rPr>
@@ -32539,7 +32313,6 @@
     <w:p>
       <w:pPr>
         <w:rPr>
-          <w:rFonts w:hint="eastAsia"/>
           <w:sz w:val="24"/>
           <w:highlight w:val="lightGray"/>
         </w:rPr>
@@ -32573,7 +32346,6 @@
     <w:p>
       <w:pPr>
         <w:rPr>
-          <w:rFonts w:hint="eastAsia"/>
           <w:sz w:val="24"/>
           <w:highlight w:val="lightGray"/>
         </w:rPr>
@@ -32608,7 +32380,6 @@
     <w:p>
       <w:pPr>
         <w:rPr>
-          <w:rFonts w:hint="eastAsia"/>
           <w:sz w:val="24"/>
           <w:highlight w:val="lightGray"/>
         </w:rPr>
@@ -32656,7 +32427,6 @@
     <w:p>
       <w:pPr>
         <w:rPr>
-          <w:rFonts w:hint="eastAsia"/>
           <w:sz w:val="24"/>
         </w:rPr>
       </w:pPr>
@@ -32788,9 +32558,1593 @@
           <w:sz w:val="24"/>
         </w:rPr>
         <w:t>表中</w:t>
+      </w:r>
+      <w:r>
+        <w:rPr>
+          <w:rFonts w:hint="eastAsia"/>
+          <w:sz w:val="24"/>
+        </w:rPr>
+        <w:t>。</w:t>
+      </w:r>
+    </w:p>
+    <w:p>
+      <w:pPr>
+        <w:pStyle w:val="2"/>
+      </w:pPr>
+      <w:r>
+        <w:rPr>
+          <w:rFonts w:hint="eastAsia"/>
+        </w:rPr>
+        <w:t>3.5</w:t>
+      </w:r>
+      <w:r>
+        <w:t xml:space="preserve"> </w:t>
+      </w:r>
+      <w:r>
+        <w:rPr>
+          <w:rFonts w:hint="eastAsia"/>
+        </w:rPr>
+        <w:t>索引设计</w:t>
+      </w:r>
+    </w:p>
+    <w:p>
+      <w:pPr>
+        <w:rPr>
+          <w:rFonts w:hint="eastAsia"/>
+          <w:sz w:val="24"/>
+        </w:rPr>
+      </w:pPr>
+      <w:r>
+        <w:rPr>
+          <w:rFonts w:hint="eastAsia"/>
+          <w:sz w:val="24"/>
+        </w:rPr>
+        <w:t>基于对本实验的分析，应用场景为读操作远多过写操作，因此在每个表上建立完善的索引能够很好地提高效率。</w:t>
+      </w:r>
+    </w:p>
+    <w:p>
+      <w:pPr>
+        <w:rPr>
+          <w:sz w:val="24"/>
+        </w:rPr>
+      </w:pPr>
+      <w:r>
+        <w:rPr>
+          <w:rFonts w:hint="eastAsia"/>
+          <w:sz w:val="24"/>
+        </w:rPr>
+        <w:t>tbKPI</w:t>
+      </w:r>
+      <w:r>
+        <w:rPr>
+          <w:rFonts w:hint="eastAsia"/>
+          <w:sz w:val="24"/>
+        </w:rPr>
+        <w:t>表索引设计</w:t>
+      </w:r>
+    </w:p>
+    <w:p>
+      <w:pPr>
+        <w:rPr>
+          <w:sz w:val="24"/>
+        </w:rPr>
+      </w:pPr>
+      <w:r>
+        <w:rPr>
+          <w:rFonts w:hint="eastAsia"/>
+          <w:sz w:val="24"/>
+          <w:highlight w:val="lightGray"/>
+        </w:rPr>
+        <w:t>create nonclustered index meta_name_index on tbKPI(</w:t>
+      </w:r>
+      <w:r>
+        <w:rPr>
+          <w:rFonts w:hint="eastAsia"/>
+          <w:sz w:val="24"/>
+          <w:highlight w:val="lightGray"/>
+        </w:rPr>
+        <w:t>网元名称</w:t>
+      </w:r>
+      <w:r>
+        <w:rPr>
+          <w:rFonts w:hint="eastAsia"/>
+          <w:sz w:val="24"/>
+          <w:highlight w:val="lightGray"/>
+        </w:rPr>
+        <w:t>)</w:t>
+      </w:r>
+    </w:p>
+    <w:p>
+      <w:pPr>
+        <w:rPr>
+          <w:sz w:val="24"/>
+        </w:rPr>
+      </w:pPr>
+      <w:r>
+        <w:rPr>
+          <w:rFonts w:hint="eastAsia"/>
+          <w:sz w:val="24"/>
+        </w:rPr>
+        <w:t>对</w:t>
+      </w:r>
+      <w:r>
+        <w:rPr>
+          <w:rFonts w:hint="eastAsia"/>
+          <w:sz w:val="24"/>
+        </w:rPr>
+        <w:t>tbKPI</w:t>
+      </w:r>
+      <w:r>
+        <w:rPr>
+          <w:rFonts w:hint="eastAsia"/>
+          <w:sz w:val="24"/>
+        </w:rPr>
+        <w:t>的查询常用</w:t>
+      </w:r>
+      <w:r>
+        <w:rPr>
+          <w:rFonts w:hint="eastAsia"/>
+          <w:sz w:val="24"/>
+        </w:rPr>
+        <w:t>where</w:t>
+      </w:r>
+      <w:r>
+        <w:rPr>
+          <w:rFonts w:hint="eastAsia"/>
+          <w:sz w:val="24"/>
+        </w:rPr>
+        <w:t>条件指明</w:t>
+      </w:r>
+      <w:r>
+        <w:rPr>
+          <w:sz w:val="24"/>
+        </w:rPr>
+        <w:t>’</w:t>
+      </w:r>
+      <w:r>
+        <w:rPr>
+          <w:rFonts w:hint="eastAsia"/>
+          <w:sz w:val="24"/>
+        </w:rPr>
+        <w:t>网元名称</w:t>
+      </w:r>
+      <w:r>
+        <w:rPr>
+          <w:sz w:val="24"/>
+        </w:rPr>
+        <w:t>’</w:t>
+      </w:r>
+      <w:r>
+        <w:rPr>
+          <w:rFonts w:hint="eastAsia"/>
+          <w:sz w:val="24"/>
+        </w:rPr>
+        <w:t>，而网元名称不唯一，因此建立非聚集索引。非聚集索引与聚集索引相比，同样可以完成‘相等’这一判断，但若判断</w:t>
+      </w:r>
+      <w:r>
+        <w:rPr>
+          <w:sz w:val="24"/>
+        </w:rPr>
+        <w:t>’&gt;’,’&lt;’</w:t>
+      </w:r>
+      <w:r>
+        <w:rPr>
+          <w:rFonts w:hint="eastAsia"/>
+          <w:sz w:val="24"/>
+        </w:rPr>
+        <w:t>，则非聚集索引不再适用</w:t>
+      </w:r>
+    </w:p>
+    <w:p>
+      <w:pPr>
+        <w:rPr>
+          <w:rFonts w:hint="eastAsia"/>
+          <w:sz w:val="24"/>
+        </w:rPr>
+      </w:pPr>
+    </w:p>
+    <w:p>
+      <w:pPr>
+        <w:rPr>
+          <w:sz w:val="24"/>
+        </w:rPr>
+      </w:pPr>
+      <w:r>
+        <w:rPr>
+          <w:rFonts w:hint="eastAsia"/>
+          <w:sz w:val="24"/>
+        </w:rPr>
+        <w:t>tbPRB</w:t>
+      </w:r>
+      <w:r>
+        <w:rPr>
+          <w:rFonts w:hint="eastAsia"/>
+          <w:sz w:val="24"/>
+        </w:rPr>
+        <w:t>表索引设计</w:t>
+      </w:r>
+    </w:p>
+    <w:p>
+      <w:pPr>
+        <w:rPr>
+          <w:sz w:val="24"/>
+        </w:rPr>
+      </w:pPr>
+      <w:r>
+        <w:rPr>
+          <w:rFonts w:hint="eastAsia"/>
+          <w:sz w:val="24"/>
+          <w:highlight w:val="lightGray"/>
+        </w:rPr>
+        <w:t>create nonclustered index meta_name_index on tbPRB(</w:t>
+      </w:r>
+      <w:r>
+        <w:rPr>
+          <w:rFonts w:hint="eastAsia"/>
+          <w:sz w:val="24"/>
+          <w:highlight w:val="lightGray"/>
+        </w:rPr>
+        <w:t>起始时间</w:t>
+      </w:r>
+      <w:r>
+        <w:rPr>
+          <w:rFonts w:hint="eastAsia"/>
+          <w:sz w:val="24"/>
+          <w:highlight w:val="lightGray"/>
+        </w:rPr>
+        <w:t>)</w:t>
+      </w:r>
+    </w:p>
+    <w:p>
+      <w:pPr>
+        <w:rPr>
+          <w:sz w:val="24"/>
+        </w:rPr>
+      </w:pPr>
+      <w:r>
+        <w:rPr>
+          <w:rFonts w:hint="eastAsia"/>
+          <w:sz w:val="24"/>
+        </w:rPr>
+        <w:t>对</w:t>
+      </w:r>
+      <w:r>
+        <w:rPr>
+          <w:rFonts w:hint="eastAsia"/>
+          <w:sz w:val="24"/>
+        </w:rPr>
+        <w:t>tbPRB</w:t>
+      </w:r>
+      <w:r>
+        <w:rPr>
+          <w:rFonts w:hint="eastAsia"/>
+          <w:sz w:val="24"/>
+        </w:rPr>
+        <w:t>的查询用到</w:t>
+      </w:r>
+      <w:r>
+        <w:rPr>
+          <w:rFonts w:hint="eastAsia"/>
+          <w:sz w:val="24"/>
+        </w:rPr>
+        <w:t>where</w:t>
+      </w:r>
+      <w:r>
+        <w:rPr>
+          <w:rFonts w:hint="eastAsia"/>
+          <w:sz w:val="24"/>
+        </w:rPr>
+        <w:t>条件指明</w:t>
+      </w:r>
+      <w:r>
+        <w:rPr>
+          <w:sz w:val="24"/>
+        </w:rPr>
+        <w:t>’</w:t>
+      </w:r>
+      <w:r>
+        <w:rPr>
+          <w:rFonts w:hint="eastAsia"/>
+          <w:sz w:val="24"/>
+        </w:rPr>
+        <w:t>起始时间</w:t>
+      </w:r>
+      <w:r>
+        <w:rPr>
+          <w:sz w:val="24"/>
+        </w:rPr>
+        <w:t>’</w:t>
+      </w:r>
+      <w:r>
+        <w:rPr>
+          <w:rFonts w:hint="eastAsia"/>
+          <w:sz w:val="24"/>
+        </w:rPr>
+        <w:t>，二而起始时间不唯一，因此建立非聚集索引。</w:t>
+      </w:r>
+    </w:p>
+    <w:p>
+      <w:pPr>
+        <w:rPr>
+          <w:rFonts w:hint="eastAsia"/>
+          <w:sz w:val="24"/>
+        </w:rPr>
+      </w:pPr>
+    </w:p>
+    <w:p>
+      <w:pPr>
+        <w:rPr>
+          <w:sz w:val="24"/>
+        </w:rPr>
+      </w:pPr>
+      <w:r>
+        <w:rPr>
+          <w:rFonts w:hint="eastAsia"/>
+          <w:sz w:val="24"/>
+        </w:rPr>
+        <w:t>tbPRBnew</w:t>
+      </w:r>
+      <w:r>
+        <w:rPr>
+          <w:rFonts w:hint="eastAsia"/>
+          <w:sz w:val="24"/>
+        </w:rPr>
+        <w:t>表索引设计</w:t>
+      </w:r>
+    </w:p>
+    <w:p>
+      <w:pPr>
+        <w:rPr>
+          <w:sz w:val="24"/>
+        </w:rPr>
+      </w:pPr>
+      <w:r>
+        <w:rPr>
+          <w:rFonts w:hint="eastAsia"/>
+          <w:sz w:val="24"/>
+          <w:highlight w:val="lightGray"/>
+        </w:rPr>
+        <w:t>create nonclustered index meta_name_index on tbPRBnew(</w:t>
+      </w:r>
+      <w:r>
+        <w:rPr>
+          <w:rFonts w:hint="eastAsia"/>
+          <w:sz w:val="24"/>
+          <w:highlight w:val="lightGray"/>
+        </w:rPr>
+        <w:t>网元名称</w:t>
+      </w:r>
+      <w:r>
+        <w:rPr>
+          <w:rFonts w:hint="eastAsia"/>
+          <w:sz w:val="24"/>
+          <w:highlight w:val="lightGray"/>
+        </w:rPr>
+        <w:t>)</w:t>
+      </w:r>
+    </w:p>
+    <w:p>
+      <w:pPr>
+        <w:rPr>
+          <w:rFonts w:hint="eastAsia"/>
+          <w:sz w:val="24"/>
+        </w:rPr>
+      </w:pPr>
+      <w:r>
+        <w:rPr>
+          <w:rFonts w:hint="eastAsia"/>
+          <w:sz w:val="24"/>
+        </w:rPr>
+        <w:t>对</w:t>
+      </w:r>
+      <w:r>
+        <w:rPr>
+          <w:rFonts w:hint="eastAsia"/>
+          <w:sz w:val="24"/>
+        </w:rPr>
+        <w:t>tbPRBnew</w:t>
+      </w:r>
+      <w:r>
+        <w:rPr>
+          <w:rFonts w:hint="eastAsia"/>
+          <w:sz w:val="24"/>
+        </w:rPr>
+        <w:t>查询用到</w:t>
+      </w:r>
+      <w:r>
+        <w:rPr>
+          <w:rFonts w:hint="eastAsia"/>
+          <w:sz w:val="24"/>
+        </w:rPr>
+        <w:t>where</w:t>
+      </w:r>
+      <w:r>
+        <w:rPr>
+          <w:rFonts w:hint="eastAsia"/>
+          <w:sz w:val="24"/>
+        </w:rPr>
+        <w:t>条件指明网元名称，网元名称不唯一，因此建立非聚集索引</w:t>
+      </w:r>
+    </w:p>
+    <w:p>
+      <w:pPr>
+        <w:rPr>
+          <w:sz w:val="24"/>
+        </w:rPr>
+      </w:pPr>
+      <w:r>
+        <w:rPr>
+          <w:rFonts w:hint="eastAsia"/>
+          <w:sz w:val="24"/>
+          <w:highlight w:val="lightGray"/>
+        </w:rPr>
+        <w:t>create nonclustered index date_index on tbPRBnew(</w:t>
+      </w:r>
+      <w:r>
+        <w:rPr>
+          <w:rFonts w:hint="eastAsia"/>
+          <w:sz w:val="24"/>
+          <w:highlight w:val="lightGray"/>
+        </w:rPr>
+        <w:t>日</w:t>
+      </w:r>
+      <w:r>
+        <w:rPr>
+          <w:rFonts w:hint="eastAsia"/>
+          <w:sz w:val="24"/>
+          <w:highlight w:val="lightGray"/>
+        </w:rPr>
+        <w:t>)</w:t>
+      </w:r>
+    </w:p>
+    <w:p>
+      <w:pPr>
+        <w:rPr>
+          <w:rFonts w:hint="eastAsia"/>
+          <w:sz w:val="24"/>
+        </w:rPr>
+      </w:pPr>
+      <w:r>
+        <w:rPr>
+          <w:rFonts w:hint="eastAsia"/>
+          <w:sz w:val="24"/>
+        </w:rPr>
+        <w:t>对</w:t>
+      </w:r>
+      <w:r>
+        <w:rPr>
+          <w:rFonts w:hint="eastAsia"/>
+          <w:sz w:val="24"/>
+        </w:rPr>
+        <w:t>tbPRBnew</w:t>
+      </w:r>
+      <w:r>
+        <w:rPr>
+          <w:rFonts w:hint="eastAsia"/>
+          <w:sz w:val="24"/>
+        </w:rPr>
+        <w:t>查询用到</w:t>
+      </w:r>
+      <w:r>
+        <w:rPr>
+          <w:rFonts w:hint="eastAsia"/>
+          <w:sz w:val="24"/>
+        </w:rPr>
+        <w:t>where</w:t>
+      </w:r>
+      <w:r>
+        <w:rPr>
+          <w:rFonts w:hint="eastAsia"/>
+          <w:sz w:val="24"/>
+        </w:rPr>
+        <w:t>条件指明</w:t>
+      </w:r>
+      <w:r>
+        <w:rPr>
+          <w:rFonts w:hint="eastAsia"/>
+          <w:sz w:val="24"/>
+        </w:rPr>
+        <w:t>日</w:t>
+      </w:r>
+      <w:r>
+        <w:rPr>
+          <w:rFonts w:hint="eastAsia"/>
+          <w:sz w:val="24"/>
+        </w:rPr>
+        <w:t>，</w:t>
+      </w:r>
+      <w:r>
+        <w:rPr>
+          <w:rFonts w:hint="eastAsia"/>
+          <w:sz w:val="24"/>
+        </w:rPr>
+        <w:t>日</w:t>
+      </w:r>
+      <w:r>
+        <w:rPr>
+          <w:rFonts w:hint="eastAsia"/>
+          <w:sz w:val="24"/>
+        </w:rPr>
+        <w:t>不唯一，因此建立非聚集索引</w:t>
+      </w:r>
+    </w:p>
+    <w:p>
+      <w:pPr>
+        <w:rPr>
+          <w:sz w:val="24"/>
+        </w:rPr>
+      </w:pPr>
+      <w:r>
+        <w:rPr>
+          <w:sz w:val="24"/>
+          <w:highlight w:val="lightGray"/>
+        </w:rPr>
+        <w:t>create nonclustered index hour_index on tbPRBnew(</w:t>
+      </w:r>
+      <w:r>
+        <w:rPr>
+          <w:rFonts w:hint="eastAsia"/>
+          <w:sz w:val="24"/>
+          <w:highlight w:val="lightGray"/>
+        </w:rPr>
+        <w:t>时</w:t>
+      </w:r>
+      <w:r>
+        <w:rPr>
+          <w:sz w:val="24"/>
+          <w:highlight w:val="lightGray"/>
+        </w:rPr>
+        <w:t>)</w:t>
+      </w:r>
+    </w:p>
+    <w:p>
+      <w:pPr>
+        <w:rPr>
+          <w:sz w:val="24"/>
+        </w:rPr>
+      </w:pPr>
+      <w:r>
+        <w:rPr>
+          <w:rFonts w:hint="eastAsia"/>
+          <w:sz w:val="24"/>
+        </w:rPr>
+        <w:t>对</w:t>
+      </w:r>
+      <w:r>
+        <w:rPr>
+          <w:rFonts w:hint="eastAsia"/>
+          <w:sz w:val="24"/>
+        </w:rPr>
+        <w:t>tbPRBnew</w:t>
+      </w:r>
+      <w:r>
+        <w:rPr>
+          <w:rFonts w:hint="eastAsia"/>
+          <w:sz w:val="24"/>
+        </w:rPr>
+        <w:t>查询用到</w:t>
+      </w:r>
+      <w:r>
+        <w:rPr>
+          <w:rFonts w:hint="eastAsia"/>
+          <w:sz w:val="24"/>
+        </w:rPr>
+        <w:t>where</w:t>
+      </w:r>
+      <w:r>
+        <w:rPr>
+          <w:rFonts w:hint="eastAsia"/>
+          <w:sz w:val="24"/>
+        </w:rPr>
+        <w:t>条件指明</w:t>
+      </w:r>
+      <w:r>
+        <w:rPr>
+          <w:rFonts w:hint="eastAsia"/>
+          <w:sz w:val="24"/>
+        </w:rPr>
+        <w:t>时</w:t>
+      </w:r>
+      <w:r>
+        <w:rPr>
+          <w:rFonts w:hint="eastAsia"/>
+          <w:sz w:val="24"/>
+        </w:rPr>
+        <w:t>，</w:t>
+      </w:r>
+      <w:r>
+        <w:rPr>
+          <w:rFonts w:hint="eastAsia"/>
+          <w:sz w:val="24"/>
+        </w:rPr>
+        <w:t>时</w:t>
+      </w:r>
+      <w:r>
+        <w:rPr>
+          <w:rFonts w:hint="eastAsia"/>
+          <w:sz w:val="24"/>
+        </w:rPr>
+        <w:t>不唯一，因此建立非聚集索引</w:t>
+      </w:r>
+    </w:p>
+    <w:p>
+      <w:pPr>
+        <w:rPr>
+          <w:rFonts w:hint="eastAsia"/>
+          <w:sz w:val="24"/>
+        </w:rPr>
+      </w:pPr>
+    </w:p>
+    <w:p>
+      <w:pPr>
+        <w:rPr>
+          <w:sz w:val="24"/>
+        </w:rPr>
+      </w:pPr>
+      <w:r>
+        <w:rPr>
+          <w:sz w:val="24"/>
+        </w:rPr>
+        <w:t>tbMROData</w:t>
+      </w:r>
+      <w:r>
+        <w:rPr>
+          <w:rFonts w:hint="eastAsia"/>
+          <w:sz w:val="24"/>
+        </w:rPr>
+        <w:t>表索引设计</w:t>
+      </w:r>
+    </w:p>
+    <w:p>
+      <w:pPr>
+        <w:rPr>
+          <w:sz w:val="24"/>
+        </w:rPr>
+      </w:pPr>
+      <w:r>
+        <w:rPr>
+          <w:sz w:val="24"/>
+          <w:highlight w:val="lightGray"/>
+        </w:rPr>
+        <w:t>create clustered index SI_index on tbMROData(ServingSector, InterferingSector)</w:t>
+      </w:r>
+    </w:p>
+    <w:p>
+      <w:pPr>
+        <w:rPr>
+          <w:sz w:val="24"/>
+        </w:rPr>
+      </w:pPr>
+      <w:r>
+        <w:rPr>
+          <w:rFonts w:hint="eastAsia"/>
+          <w:sz w:val="24"/>
+        </w:rPr>
+        <w:t>对</w:t>
+      </w:r>
+      <w:r>
+        <w:rPr>
+          <w:rFonts w:hint="eastAsia"/>
+          <w:sz w:val="24"/>
+        </w:rPr>
+        <w:t>tbMROData</w:t>
+      </w:r>
+      <w:r>
+        <w:rPr>
+          <w:rFonts w:hint="eastAsia"/>
+          <w:sz w:val="24"/>
+        </w:rPr>
+        <w:t>表的查询</w:t>
+      </w:r>
+      <w:r>
+        <w:rPr>
+          <w:rFonts w:hint="eastAsia"/>
+          <w:sz w:val="24"/>
+        </w:rPr>
+        <w:t>where</w:t>
+      </w:r>
+      <w:r>
+        <w:rPr>
+          <w:rFonts w:hint="eastAsia"/>
+          <w:sz w:val="24"/>
+        </w:rPr>
+        <w:t>条件同时指明了</w:t>
+      </w:r>
+      <w:r>
+        <w:rPr>
+          <w:rFonts w:hint="eastAsia"/>
+          <w:sz w:val="24"/>
+        </w:rPr>
+        <w:t>ServingSector</w:t>
+      </w:r>
+      <w:r>
+        <w:rPr>
+          <w:rFonts w:hint="eastAsia"/>
+          <w:sz w:val="24"/>
+        </w:rPr>
+        <w:t>和</w:t>
+      </w:r>
+      <w:r>
+        <w:rPr>
+          <w:rFonts w:hint="eastAsia"/>
+          <w:sz w:val="24"/>
+        </w:rPr>
+        <w:t>InterferingSector</w:t>
+      </w:r>
+      <w:r>
+        <w:rPr>
+          <w:rFonts w:hint="eastAsia"/>
+          <w:sz w:val="24"/>
+        </w:rPr>
+        <w:t>，而这两个属性的组合是唯一的，因此在这两属性上建立聚集索引。</w:t>
+      </w:r>
+    </w:p>
+    <w:p>
+      <w:pPr>
+        <w:rPr>
+          <w:sz w:val="24"/>
+        </w:rPr>
+      </w:pPr>
+    </w:p>
+    <w:p>
+      <w:pPr>
+        <w:rPr>
+          <w:sz w:val="24"/>
+        </w:rPr>
+      </w:pPr>
+      <w:r>
+        <w:rPr>
+          <w:sz w:val="24"/>
+        </w:rPr>
+        <w:t>tbC2I</w:t>
+      </w:r>
+      <w:r>
+        <w:rPr>
+          <w:sz w:val="24"/>
+        </w:rPr>
+        <w:t>n</w:t>
+      </w:r>
+      <w:r>
+        <w:rPr>
+          <w:sz w:val="24"/>
+        </w:rPr>
+        <w:t>ew</w:t>
+      </w:r>
+      <w:r>
+        <w:rPr>
+          <w:rFonts w:hint="eastAsia"/>
+          <w:sz w:val="24"/>
+        </w:rPr>
+        <w:t>表索引设计</w:t>
+      </w:r>
+    </w:p>
+    <w:p>
+      <w:pPr>
+        <w:rPr>
+          <w:sz w:val="24"/>
+        </w:rPr>
+      </w:pPr>
+      <w:r>
+        <w:rPr>
+          <w:sz w:val="24"/>
+        </w:rPr>
+        <w:t>create clustered index SI_index_new on tbC2INew(ServingSector, InterferingSector)</w:t>
+      </w:r>
+    </w:p>
+    <w:p>
+      <w:pPr>
+        <w:rPr>
+          <w:sz w:val="24"/>
+        </w:rPr>
+      </w:pPr>
+      <w:r>
+        <w:rPr>
+          <w:rFonts w:hint="eastAsia"/>
+          <w:sz w:val="24"/>
+        </w:rPr>
+        <w:t>对</w:t>
+      </w:r>
+      <w:r>
+        <w:rPr>
+          <w:rFonts w:hint="eastAsia"/>
+          <w:sz w:val="24"/>
+        </w:rPr>
+        <w:t>tbC2Inew</w:t>
+      </w:r>
+      <w:r>
+        <w:rPr>
+          <w:rFonts w:hint="eastAsia"/>
+          <w:sz w:val="24"/>
+        </w:rPr>
+        <w:t>表的查询</w:t>
+      </w:r>
+      <w:r>
+        <w:rPr>
+          <w:rFonts w:hint="eastAsia"/>
+          <w:sz w:val="24"/>
+        </w:rPr>
+        <w:t>where</w:t>
+      </w:r>
+      <w:r>
+        <w:rPr>
+          <w:rFonts w:hint="eastAsia"/>
+          <w:sz w:val="24"/>
+        </w:rPr>
+        <w:t>条件同时指明了</w:t>
+      </w:r>
+      <w:r>
+        <w:rPr>
+          <w:rFonts w:hint="eastAsia"/>
+          <w:sz w:val="24"/>
+        </w:rPr>
+        <w:t>ServingSector</w:t>
+      </w:r>
+      <w:r>
+        <w:rPr>
+          <w:rFonts w:hint="eastAsia"/>
+          <w:sz w:val="24"/>
+        </w:rPr>
+        <w:t>和</w:t>
+      </w:r>
+      <w:r>
+        <w:rPr>
+          <w:rFonts w:hint="eastAsia"/>
+          <w:sz w:val="24"/>
+        </w:rPr>
+        <w:t>InterferingSector</w:t>
+      </w:r>
+      <w:r>
+        <w:rPr>
+          <w:rFonts w:hint="eastAsia"/>
+          <w:sz w:val="24"/>
+        </w:rPr>
+        <w:t>，而这两个属性的组合是唯一的，因此在这两属性上建立聚集索引。</w:t>
+      </w:r>
+    </w:p>
+    <w:p>
+      <w:pPr>
+        <w:rPr>
+          <w:sz w:val="24"/>
+        </w:rPr>
+      </w:pPr>
+      <w:r>
+        <w:rPr>
+          <w:sz w:val="24"/>
+          <w:highlight w:val="lightGray"/>
+        </w:rPr>
+        <w:t>create nonclustered index prb9_index on tbC2INew(Prb9)</w:t>
+      </w:r>
+    </w:p>
+    <w:p>
+      <w:pPr>
+        <w:rPr>
+          <w:rFonts w:hint="eastAsia"/>
+          <w:sz w:val="24"/>
+        </w:rPr>
+      </w:pPr>
+      <w:r>
+        <w:rPr>
+          <w:rFonts w:hint="eastAsia"/>
+          <w:sz w:val="24"/>
+        </w:rPr>
+        <w:t>对</w:t>
+      </w:r>
+      <w:r>
+        <w:rPr>
+          <w:rFonts w:hint="eastAsia"/>
+          <w:sz w:val="24"/>
+        </w:rPr>
+        <w:t>t</w:t>
+      </w:r>
+      <w:r>
+        <w:rPr>
+          <w:sz w:val="24"/>
+        </w:rPr>
+        <w:t>bC2Inew</w:t>
+      </w:r>
+      <w:r>
+        <w:rPr>
+          <w:rFonts w:hint="eastAsia"/>
+          <w:sz w:val="24"/>
+        </w:rPr>
+        <w:t>表的查询</w:t>
+      </w:r>
+      <w:r>
+        <w:rPr>
+          <w:rFonts w:hint="eastAsia"/>
+          <w:sz w:val="24"/>
+        </w:rPr>
+        <w:t>where</w:t>
+      </w:r>
+      <w:r>
+        <w:rPr>
+          <w:rFonts w:hint="eastAsia"/>
+          <w:sz w:val="24"/>
+        </w:rPr>
+        <w:t>条件指明了</w:t>
+      </w:r>
+      <w:r>
+        <w:rPr>
+          <w:rFonts w:hint="eastAsia"/>
+          <w:sz w:val="24"/>
+        </w:rPr>
+        <w:t>Prb9</w:t>
+      </w:r>
+      <w:r>
+        <w:rPr>
+          <w:rFonts w:hint="eastAsia"/>
+          <w:sz w:val="24"/>
+        </w:rPr>
+        <w:t>，由于已经存在一个聚集索引，所</w:t>
+      </w:r>
+      <w:r>
+        <w:rPr>
+          <w:rFonts w:hint="eastAsia"/>
+          <w:sz w:val="24"/>
+        </w:rPr>
+        <w:lastRenderedPageBreak/>
+        <w:t>以创建非聚集索引</w:t>
+      </w:r>
+    </w:p>
+    <w:p>
+      <w:pPr>
+        <w:rPr>
+          <w:sz w:val="24"/>
+        </w:rPr>
+      </w:pPr>
+      <w:r>
+        <w:rPr>
+          <w:sz w:val="24"/>
+          <w:highlight w:val="lightGray"/>
+        </w:rPr>
+        <w:t>create nonclustered index prb6_index on tbC2INew(Prb6)</w:t>
+      </w:r>
+    </w:p>
+    <w:p>
+      <w:pPr>
+        <w:rPr>
+          <w:sz w:val="24"/>
+        </w:rPr>
+      </w:pPr>
+      <w:r>
+        <w:rPr>
+          <w:rFonts w:hint="eastAsia"/>
+          <w:sz w:val="24"/>
+        </w:rPr>
+        <w:t>对</w:t>
+      </w:r>
+      <w:r>
+        <w:rPr>
+          <w:rFonts w:hint="eastAsia"/>
+          <w:sz w:val="24"/>
+        </w:rPr>
+        <w:t>t</w:t>
+      </w:r>
+      <w:r>
+        <w:rPr>
+          <w:sz w:val="24"/>
+        </w:rPr>
+        <w:t>bC2Inew</w:t>
+      </w:r>
+      <w:r>
+        <w:rPr>
+          <w:rFonts w:hint="eastAsia"/>
+          <w:sz w:val="24"/>
+        </w:rPr>
+        <w:t>表的查询</w:t>
+      </w:r>
+      <w:r>
+        <w:rPr>
+          <w:rFonts w:hint="eastAsia"/>
+          <w:sz w:val="24"/>
+        </w:rPr>
+        <w:t>where</w:t>
+      </w:r>
+      <w:r>
+        <w:rPr>
+          <w:rFonts w:hint="eastAsia"/>
+          <w:sz w:val="24"/>
+        </w:rPr>
+        <w:t>条件指明了</w:t>
+      </w:r>
+      <w:r>
+        <w:rPr>
+          <w:rFonts w:hint="eastAsia"/>
+          <w:sz w:val="24"/>
+        </w:rPr>
+        <w:t>Prb6</w:t>
+      </w:r>
+      <w:r>
+        <w:rPr>
+          <w:rFonts w:hint="eastAsia"/>
+          <w:sz w:val="24"/>
+        </w:rPr>
+        <w:t>，由于已经存在一个聚集索引，所以创建非聚集索引</w:t>
+      </w:r>
+    </w:p>
+    <w:p>
+      <w:pPr>
+        <w:pStyle w:val="2"/>
+      </w:pPr>
+      <w:r>
+        <w:rPr>
+          <w:rFonts w:hint="eastAsia"/>
+        </w:rPr>
+        <w:t>3.6</w:t>
+      </w:r>
+      <w:r>
+        <w:t xml:space="preserve"> </w:t>
+      </w:r>
+      <w:r>
+        <w:rPr>
+          <w:rFonts w:hint="eastAsia"/>
+        </w:rPr>
+        <w:t>查看数据库的文件详情</w:t>
+      </w:r>
+    </w:p>
+    <w:p>
+      <w:r>
+        <w:pict>
+          <v:shapetype id="_x0000_t75" coordsize="21600,21600" o:spt="75" o:preferrelative="t" path="m@4@5l@4@11@9@11@9@5xe" filled="f" stroked="f">
+            <v:stroke joinstyle="miter"/>
+            <v:formulas>
+              <v:f eqn="if lineDrawn pixelLineWidth 0"/>
+              <v:f eqn="sum @0 1 0"/>
+              <v:f eqn="sum 0 0 @1"/>
+              <v:f eqn="prod @2 1 2"/>
+              <v:f eqn="prod @3 21600 pixelWidth"/>
+              <v:f eqn="prod @3 21600 pixelHeight"/>
+              <v:f eqn="sum @0 0 1"/>
+              <v:f eqn="prod @6 1 2"/>
+              <v:f eqn="prod @7 21600 pixelWidth"/>
+              <v:f eqn="sum @8 21600 0"/>
+              <v:f eqn="prod @7 21600 pixelHeight"/>
+              <v:f eqn="sum @10 21600 0"/>
+            </v:formulas>
+            <v:path o:extrusionok="f" gradientshapeok="t" o:connecttype="rect"/>
+            <o:lock v:ext="edit" aspectratio="t"/>
+          </v:shapetype>
+          <v:shape id="_x0000_i1025" type="#_x0000_t75" style="width:414.75pt;height:254.25pt">
+            <v:imagedata r:id="rId8" o:title="无标题"/>
+          </v:shape>
+        </w:pict>
+      </w:r>
+    </w:p>
+    <w:p>
+      <w:r>
+        <w:rPr>
+          <w:rFonts w:hint="eastAsia"/>
+        </w:rPr>
+        <w:pict>
+          <v:shape id="_x0000_i1027" type="#_x0000_t75" style="width:414.75pt;height:273.75pt">
+            <v:imagedata r:id="rId9" o:title="无标题"/>
+          </v:shape>
+        </w:pict>
+      </w:r>
+    </w:p>
+    <w:p>
+      <w:pPr>
+        <w:rPr>
+          <w:rFonts w:hint="eastAsia"/>
+        </w:rPr>
+      </w:pPr>
+      <w:r>
+        <w:rPr>
+          <w:rFonts w:hint="eastAsia"/>
+        </w:rPr>
+        <w:t>创建数据库时指定主文件，文件组，辅文件，日志文件</w:t>
+      </w:r>
+    </w:p>
+    <w:p>
+      <w:pPr>
+        <w:rPr>
+          <w:highlight w:val="lightGray"/>
+        </w:rPr>
+      </w:pPr>
+      <w:r>
+        <w:rPr>
+          <w:highlight w:val="lightGray"/>
+        </w:rPr>
+        <w:t>create database LTE_DB</w:t>
       </w:r>
       <w:bookmarkStart w:id="2" w:name="_GoBack"/>
       <w:bookmarkEnd w:id="2"/>
+    </w:p>
+    <w:p>
+      <w:pPr>
+        <w:rPr>
+          <w:rFonts w:hint="eastAsia"/>
+          <w:highlight w:val="lightGray"/>
+        </w:rPr>
+      </w:pPr>
+      <w:r>
+        <w:rPr>
+          <w:rFonts w:hint="eastAsia"/>
+          <w:highlight w:val="lightGray"/>
+        </w:rPr>
+        <w:lastRenderedPageBreak/>
+        <w:t>on primary //</w:t>
+      </w:r>
+      <w:r>
+        <w:rPr>
+          <w:rFonts w:hint="eastAsia"/>
+          <w:highlight w:val="lightGray"/>
+        </w:rPr>
+        <w:t>主文件</w:t>
+      </w:r>
+    </w:p>
+    <w:p>
+      <w:pPr>
+        <w:rPr>
+          <w:highlight w:val="lightGray"/>
+        </w:rPr>
+      </w:pPr>
+      <w:r>
+        <w:rPr>
+          <w:highlight w:val="lightGray"/>
+        </w:rPr>
+        <w:t>(</w:t>
+      </w:r>
+    </w:p>
+    <w:p>
+      <w:pPr>
+        <w:rPr>
+          <w:highlight w:val="lightGray"/>
+        </w:rPr>
+      </w:pPr>
+      <w:r>
+        <w:rPr>
+          <w:highlight w:val="lightGray"/>
+        </w:rPr>
+        <w:tab/>
+        <w:t>name = 'LTE_DB_Primary',</w:t>
+      </w:r>
+    </w:p>
+    <w:p>
+      <w:pPr>
+        <w:rPr>
+          <w:highlight w:val="lightGray"/>
+        </w:rPr>
+      </w:pPr>
+      <w:r>
+        <w:rPr>
+          <w:highlight w:val="lightGray"/>
+        </w:rPr>
+        <w:tab/>
+        <w:t>filename = 'D:\lte_db.mdf',</w:t>
+      </w:r>
+    </w:p>
+    <w:p>
+      <w:pPr>
+        <w:rPr>
+          <w:highlight w:val="lightGray"/>
+        </w:rPr>
+      </w:pPr>
+      <w:r>
+        <w:rPr>
+          <w:highlight w:val="lightGray"/>
+        </w:rPr>
+        <w:tab/>
+        <w:t>size = 5mb,</w:t>
+      </w:r>
+    </w:p>
+    <w:p>
+      <w:pPr>
+        <w:rPr>
+          <w:highlight w:val="lightGray"/>
+        </w:rPr>
+      </w:pPr>
+      <w:r>
+        <w:rPr>
+          <w:highlight w:val="lightGray"/>
+        </w:rPr>
+        <w:tab/>
+        <w:t>maxsize = 10mb,</w:t>
+      </w:r>
+    </w:p>
+    <w:p>
+      <w:pPr>
+        <w:rPr>
+          <w:highlight w:val="lightGray"/>
+        </w:rPr>
+      </w:pPr>
+      <w:r>
+        <w:rPr>
+          <w:highlight w:val="lightGray"/>
+        </w:rPr>
+        <w:tab/>
+        <w:t>filegrowth = 1mb),</w:t>
+      </w:r>
+    </w:p>
+    <w:p>
+      <w:pPr>
+        <w:rPr>
+          <w:rFonts w:hint="eastAsia"/>
+          <w:highlight w:val="lightGray"/>
+        </w:rPr>
+      </w:pPr>
+      <w:r>
+        <w:rPr>
+          <w:rFonts w:hint="eastAsia"/>
+          <w:highlight w:val="lightGray"/>
+        </w:rPr>
+        <w:t>filegroup Group_FG1 //</w:t>
+      </w:r>
+      <w:r>
+        <w:rPr>
+          <w:rFonts w:hint="eastAsia"/>
+          <w:highlight w:val="lightGray"/>
+        </w:rPr>
+        <w:t>文件组</w:t>
+      </w:r>
+      <w:r>
+        <w:rPr>
+          <w:rFonts w:hint="eastAsia"/>
+          <w:highlight w:val="lightGray"/>
+        </w:rPr>
+        <w:t>1</w:t>
+      </w:r>
+      <w:r>
+        <w:rPr>
+          <w:rFonts w:hint="eastAsia"/>
+          <w:highlight w:val="lightGray"/>
+        </w:rPr>
+        <w:t>，包括两个文件</w:t>
+      </w:r>
+    </w:p>
+    <w:p>
+      <w:pPr>
+        <w:rPr>
+          <w:highlight w:val="lightGray"/>
+        </w:rPr>
+      </w:pPr>
+      <w:r>
+        <w:rPr>
+          <w:highlight w:val="lightGray"/>
+        </w:rPr>
+        <w:tab/>
+        <w:t>(</w:t>
+      </w:r>
+      <w:r>
+        <w:rPr>
+          <w:highlight w:val="lightGray"/>
+        </w:rPr>
+        <w:tab/>
+        <w:t>name = 'LTE_FG1_Data1',</w:t>
+      </w:r>
+    </w:p>
+    <w:p>
+      <w:pPr>
+        <w:rPr>
+          <w:highlight w:val="lightGray"/>
+        </w:rPr>
+      </w:pPr>
+      <w:r>
+        <w:rPr>
+          <w:highlight w:val="lightGray"/>
+        </w:rPr>
+        <w:tab/>
+      </w:r>
+      <w:r>
+        <w:rPr>
+          <w:highlight w:val="lightGray"/>
+        </w:rPr>
+        <w:tab/>
+        <w:t>filename = 'D:\lte_fg1_data1.ndf',</w:t>
+      </w:r>
+    </w:p>
+    <w:p>
+      <w:pPr>
+        <w:rPr>
+          <w:highlight w:val="lightGray"/>
+        </w:rPr>
+      </w:pPr>
+      <w:r>
+        <w:rPr>
+          <w:highlight w:val="lightGray"/>
+        </w:rPr>
+        <w:tab/>
+      </w:r>
+      <w:r>
+        <w:rPr>
+          <w:highlight w:val="lightGray"/>
+        </w:rPr>
+        <w:tab/>
+        <w:t>size = 1mb,</w:t>
+      </w:r>
+    </w:p>
+    <w:p>
+      <w:pPr>
+        <w:rPr>
+          <w:highlight w:val="lightGray"/>
+        </w:rPr>
+      </w:pPr>
+      <w:r>
+        <w:rPr>
+          <w:highlight w:val="lightGray"/>
+        </w:rPr>
+        <w:tab/>
+      </w:r>
+      <w:r>
+        <w:rPr>
+          <w:highlight w:val="lightGray"/>
+        </w:rPr>
+        <w:tab/>
+        <w:t>maxsize = 10mb,</w:t>
+      </w:r>
+    </w:p>
+    <w:p>
+      <w:pPr>
+        <w:rPr>
+          <w:highlight w:val="lightGray"/>
+        </w:rPr>
+      </w:pPr>
+      <w:r>
+        <w:rPr>
+          <w:highlight w:val="lightGray"/>
+        </w:rPr>
+        <w:tab/>
+      </w:r>
+      <w:r>
+        <w:rPr>
+          <w:highlight w:val="lightGray"/>
+        </w:rPr>
+        <w:tab/>
+        <w:t>filegrowth = 1mb),</w:t>
+      </w:r>
+    </w:p>
+    <w:p>
+      <w:pPr>
+        <w:rPr>
+          <w:highlight w:val="lightGray"/>
+        </w:rPr>
+      </w:pPr>
+      <w:r>
+        <w:rPr>
+          <w:highlight w:val="lightGray"/>
+        </w:rPr>
+        <w:tab/>
+        <w:t>(</w:t>
+      </w:r>
+      <w:r>
+        <w:rPr>
+          <w:highlight w:val="lightGray"/>
+        </w:rPr>
+        <w:tab/>
+        <w:t>name = 'LTE_FG1_Data2',</w:t>
+      </w:r>
+    </w:p>
+    <w:p>
+      <w:pPr>
+        <w:rPr>
+          <w:highlight w:val="lightGray"/>
+        </w:rPr>
+      </w:pPr>
+      <w:r>
+        <w:rPr>
+          <w:highlight w:val="lightGray"/>
+        </w:rPr>
+        <w:tab/>
+      </w:r>
+      <w:r>
+        <w:rPr>
+          <w:highlight w:val="lightGray"/>
+        </w:rPr>
+        <w:tab/>
+        <w:t>filename = 'D:\lte_fg1_data2.ndf',</w:t>
+      </w:r>
+    </w:p>
+    <w:p>
+      <w:pPr>
+        <w:rPr>
+          <w:highlight w:val="lightGray"/>
+        </w:rPr>
+      </w:pPr>
+      <w:r>
+        <w:rPr>
+          <w:highlight w:val="lightGray"/>
+        </w:rPr>
+        <w:tab/>
+      </w:r>
+      <w:r>
+        <w:rPr>
+          <w:highlight w:val="lightGray"/>
+        </w:rPr>
+        <w:tab/>
+        <w:t>size = 1mb,</w:t>
+      </w:r>
+    </w:p>
+    <w:p>
+      <w:pPr>
+        <w:rPr>
+          <w:highlight w:val="lightGray"/>
+        </w:rPr>
+      </w:pPr>
+      <w:r>
+        <w:rPr>
+          <w:highlight w:val="lightGray"/>
+        </w:rPr>
+        <w:tab/>
+      </w:r>
+      <w:r>
+        <w:rPr>
+          <w:highlight w:val="lightGray"/>
+        </w:rPr>
+        <w:tab/>
+        <w:t>maxsize = 10mb,</w:t>
+      </w:r>
+    </w:p>
+    <w:p>
+      <w:pPr>
+        <w:rPr>
+          <w:highlight w:val="lightGray"/>
+        </w:rPr>
+      </w:pPr>
+      <w:r>
+        <w:rPr>
+          <w:highlight w:val="lightGray"/>
+        </w:rPr>
+        <w:tab/>
+      </w:r>
+      <w:r>
+        <w:rPr>
+          <w:highlight w:val="lightGray"/>
+        </w:rPr>
+        <w:tab/>
+        <w:t>filegrowth = 1mb)</w:t>
+      </w:r>
+    </w:p>
+    <w:p>
+      <w:pPr>
+        <w:rPr>
+          <w:rFonts w:hint="eastAsia"/>
+          <w:highlight w:val="lightGray"/>
+        </w:rPr>
+      </w:pPr>
+      <w:r>
+        <w:rPr>
+          <w:rFonts w:hint="eastAsia"/>
+          <w:highlight w:val="lightGray"/>
+        </w:rPr>
+        <w:t>log on //</w:t>
+      </w:r>
+      <w:r>
+        <w:rPr>
+          <w:rFonts w:hint="eastAsia"/>
+          <w:highlight w:val="lightGray"/>
+        </w:rPr>
+        <w:t>日志文件</w:t>
+      </w:r>
+    </w:p>
+    <w:p>
+      <w:pPr>
+        <w:rPr>
+          <w:highlight w:val="lightGray"/>
+        </w:rPr>
+      </w:pPr>
+      <w:r>
+        <w:rPr>
+          <w:highlight w:val="lightGray"/>
+        </w:rPr>
+        <w:t>(</w:t>
+      </w:r>
+    </w:p>
+    <w:p>
+      <w:pPr>
+        <w:rPr>
+          <w:highlight w:val="lightGray"/>
+        </w:rPr>
+      </w:pPr>
+      <w:r>
+        <w:rPr>
+          <w:highlight w:val="lightGray"/>
+        </w:rPr>
+        <w:tab/>
+        <w:t>name = 'LTE_log',</w:t>
+      </w:r>
+    </w:p>
+    <w:p>
+      <w:pPr>
+        <w:rPr>
+          <w:highlight w:val="lightGray"/>
+        </w:rPr>
+      </w:pPr>
+      <w:r>
+        <w:rPr>
+          <w:highlight w:val="lightGray"/>
+        </w:rPr>
+        <w:tab/>
+        <w:t>filename = 'D:\lte_log.ldf',</w:t>
+      </w:r>
+    </w:p>
+    <w:p>
+      <w:pPr>
+        <w:rPr>
+          <w:highlight w:val="lightGray"/>
+        </w:rPr>
+      </w:pPr>
+      <w:r>
+        <w:rPr>
+          <w:highlight w:val="lightGray"/>
+        </w:rPr>
+        <w:tab/>
+        <w:t>size = 1mb,</w:t>
+      </w:r>
+    </w:p>
+    <w:p>
+      <w:pPr>
+        <w:rPr>
+          <w:highlight w:val="lightGray"/>
+        </w:rPr>
+      </w:pPr>
+      <w:r>
+        <w:rPr>
+          <w:highlight w:val="lightGray"/>
+        </w:rPr>
+        <w:tab/>
+        <w:t>maxsize = 10mb,</w:t>
+      </w:r>
+    </w:p>
+    <w:p>
+      <w:pPr>
+        <w:rPr>
+          <w:highlight w:val="lightGray"/>
+        </w:rPr>
+      </w:pPr>
+      <w:r>
+        <w:rPr>
+          <w:highlight w:val="lightGray"/>
+        </w:rPr>
+        <w:tab/>
+        <w:t>filegrowth = 1mb</w:t>
+      </w:r>
+    </w:p>
+    <w:p>
+      <w:r>
+        <w:rPr>
+          <w:highlight w:val="lightGray"/>
+        </w:rPr>
+        <w:t>);</w:t>
+      </w:r>
+    </w:p>
+    <w:p>
+      <w:pPr>
+        <w:rPr>
+          <w:rFonts w:hint="eastAsia"/>
+        </w:rPr>
+      </w:pPr>
+      <w:r>
+        <w:rPr>
+          <w:rFonts w:hint="eastAsia"/>
+        </w:rPr>
+        <w:t>修改文件组</w:t>
+      </w:r>
+    </w:p>
+    <w:p>
+      <w:pPr>
+        <w:rPr>
+          <w:highlight w:val="lightGray"/>
+        </w:rPr>
+      </w:pPr>
+      <w:r>
+        <w:rPr>
+          <w:highlight w:val="lightGray"/>
+        </w:rPr>
+        <w:t>alter database LTE_DB</w:t>
+      </w:r>
+    </w:p>
+    <w:p>
+      <w:pPr>
+        <w:rPr>
+          <w:rFonts w:hint="eastAsia"/>
+        </w:rPr>
+      </w:pPr>
+      <w:r>
+        <w:rPr>
+          <w:highlight w:val="lightGray"/>
+        </w:rPr>
+        <w:t>modify filegroup LTE_FG1 default</w:t>
+      </w:r>
     </w:p>
     <w:sectPr>
       <w:pgSz w:w="11906" w:h="16838"/>
@@ -32932,6 +34286,178 @@
     </w:lvl>
   </w:abstractNum>
   <w:abstractNum w:abstractNumId="1" w15:restartNumberingAfterBreak="0">
+    <w:nsid w:val="350D775E"/>
+    <w:multiLevelType w:val="hybridMultilevel"/>
+    <w:tmpl w:val="2788D8B4"/>
+    <w:lvl w:ilvl="0" w:tplc="0409000F">
+      <w:start w:val="1"/>
+      <w:numFmt w:val="decimal"/>
+      <w:lvlText w:val="%1."/>
+      <w:lvlJc w:val="left"/>
+      <w:pPr>
+        <w:ind w:left="420" w:hanging="420"/>
+      </w:pPr>
+    </w:lvl>
+    <w:lvl w:ilvl="1" w:tplc="04090019" w:tentative="1">
+      <w:start w:val="1"/>
+      <w:numFmt w:val="lowerLetter"/>
+      <w:lvlText w:val="%2)"/>
+      <w:lvlJc w:val="left"/>
+      <w:pPr>
+        <w:ind w:left="840" w:hanging="420"/>
+      </w:pPr>
+    </w:lvl>
+    <w:lvl w:ilvl="2" w:tplc="0409001B" w:tentative="1">
+      <w:start w:val="1"/>
+      <w:numFmt w:val="lowerRoman"/>
+      <w:lvlText w:val="%3."/>
+      <w:lvlJc w:val="right"/>
+      <w:pPr>
+        <w:ind w:left="1260" w:hanging="420"/>
+      </w:pPr>
+    </w:lvl>
+    <w:lvl w:ilvl="3" w:tplc="0409000F" w:tentative="1">
+      <w:start w:val="1"/>
+      <w:numFmt w:val="decimal"/>
+      <w:lvlText w:val="%4."/>
+      <w:lvlJc w:val="left"/>
+      <w:pPr>
+        <w:ind w:left="1680" w:hanging="420"/>
+      </w:pPr>
+    </w:lvl>
+    <w:lvl w:ilvl="4" w:tplc="04090019" w:tentative="1">
+      <w:start w:val="1"/>
+      <w:numFmt w:val="lowerLetter"/>
+      <w:lvlText w:val="%5)"/>
+      <w:lvlJc w:val="left"/>
+      <w:pPr>
+        <w:ind w:left="2100" w:hanging="420"/>
+      </w:pPr>
+    </w:lvl>
+    <w:lvl w:ilvl="5" w:tplc="0409001B" w:tentative="1">
+      <w:start w:val="1"/>
+      <w:numFmt w:val="lowerRoman"/>
+      <w:lvlText w:val="%6."/>
+      <w:lvlJc w:val="right"/>
+      <w:pPr>
+        <w:ind w:left="2520" w:hanging="420"/>
+      </w:pPr>
+    </w:lvl>
+    <w:lvl w:ilvl="6" w:tplc="0409000F" w:tentative="1">
+      <w:start w:val="1"/>
+      <w:numFmt w:val="decimal"/>
+      <w:lvlText w:val="%7."/>
+      <w:lvlJc w:val="left"/>
+      <w:pPr>
+        <w:ind w:left="2940" w:hanging="420"/>
+      </w:pPr>
+    </w:lvl>
+    <w:lvl w:ilvl="7" w:tplc="04090019" w:tentative="1">
+      <w:start w:val="1"/>
+      <w:numFmt w:val="lowerLetter"/>
+      <w:lvlText w:val="%8)"/>
+      <w:lvlJc w:val="left"/>
+      <w:pPr>
+        <w:ind w:left="3360" w:hanging="420"/>
+      </w:pPr>
+    </w:lvl>
+    <w:lvl w:ilvl="8" w:tplc="0409001B" w:tentative="1">
+      <w:start w:val="1"/>
+      <w:numFmt w:val="lowerRoman"/>
+      <w:lvlText w:val="%9."/>
+      <w:lvlJc w:val="right"/>
+      <w:pPr>
+        <w:ind w:left="3780" w:hanging="420"/>
+      </w:pPr>
+    </w:lvl>
+  </w:abstractNum>
+  <w:abstractNum w:abstractNumId="2" w15:restartNumberingAfterBreak="0">
+    <w:nsid w:val="351E7F60"/>
+    <w:multiLevelType w:val="hybridMultilevel"/>
+    <w:tmpl w:val="D690DDA6"/>
+    <w:lvl w:ilvl="0" w:tplc="0409000F">
+      <w:start w:val="1"/>
+      <w:numFmt w:val="decimal"/>
+      <w:lvlText w:val="%1."/>
+      <w:lvlJc w:val="left"/>
+      <w:pPr>
+        <w:ind w:left="420" w:hanging="420"/>
+      </w:pPr>
+    </w:lvl>
+    <w:lvl w:ilvl="1" w:tplc="04090019" w:tentative="1">
+      <w:start w:val="1"/>
+      <w:numFmt w:val="lowerLetter"/>
+      <w:lvlText w:val="%2)"/>
+      <w:lvlJc w:val="left"/>
+      <w:pPr>
+        <w:ind w:left="840" w:hanging="420"/>
+      </w:pPr>
+    </w:lvl>
+    <w:lvl w:ilvl="2" w:tplc="0409001B" w:tentative="1">
+      <w:start w:val="1"/>
+      <w:numFmt w:val="lowerRoman"/>
+      <w:lvlText w:val="%3."/>
+      <w:lvlJc w:val="right"/>
+      <w:pPr>
+        <w:ind w:left="1260" w:hanging="420"/>
+      </w:pPr>
+    </w:lvl>
+    <w:lvl w:ilvl="3" w:tplc="0409000F" w:tentative="1">
+      <w:start w:val="1"/>
+      <w:numFmt w:val="decimal"/>
+      <w:lvlText w:val="%4."/>
+      <w:lvlJc w:val="left"/>
+      <w:pPr>
+        <w:ind w:left="1680" w:hanging="420"/>
+      </w:pPr>
+    </w:lvl>
+    <w:lvl w:ilvl="4" w:tplc="04090019" w:tentative="1">
+      <w:start w:val="1"/>
+      <w:numFmt w:val="lowerLetter"/>
+      <w:lvlText w:val="%5)"/>
+      <w:lvlJc w:val="left"/>
+      <w:pPr>
+        <w:ind w:left="2100" w:hanging="420"/>
+      </w:pPr>
+    </w:lvl>
+    <w:lvl w:ilvl="5" w:tplc="0409001B" w:tentative="1">
+      <w:start w:val="1"/>
+      <w:numFmt w:val="lowerRoman"/>
+      <w:lvlText w:val="%6."/>
+      <w:lvlJc w:val="right"/>
+      <w:pPr>
+        <w:ind w:left="2520" w:hanging="420"/>
+      </w:pPr>
+    </w:lvl>
+    <w:lvl w:ilvl="6" w:tplc="0409000F" w:tentative="1">
+      <w:start w:val="1"/>
+      <w:numFmt w:val="decimal"/>
+      <w:lvlText w:val="%7."/>
+      <w:lvlJc w:val="left"/>
+      <w:pPr>
+        <w:ind w:left="2940" w:hanging="420"/>
+      </w:pPr>
+    </w:lvl>
+    <w:lvl w:ilvl="7" w:tplc="04090019" w:tentative="1">
+      <w:start w:val="1"/>
+      <w:numFmt w:val="lowerLetter"/>
+      <w:lvlText w:val="%8)"/>
+      <w:lvlJc w:val="left"/>
+      <w:pPr>
+        <w:ind w:left="3360" w:hanging="420"/>
+      </w:pPr>
+    </w:lvl>
+    <w:lvl w:ilvl="8" w:tplc="0409001B" w:tentative="1">
+      <w:start w:val="1"/>
+      <w:numFmt w:val="lowerRoman"/>
+      <w:lvlText w:val="%9."/>
+      <w:lvlJc w:val="right"/>
+      <w:pPr>
+        <w:ind w:left="3780" w:hanging="420"/>
+      </w:pPr>
+    </w:lvl>
+  </w:abstractNum>
+  <w:abstractNum w:abstractNumId="3" w15:restartNumberingAfterBreak="0">
     <w:nsid w:val="46736881"/>
     <w:multiLevelType w:val="multilevel"/>
     <w:tmpl w:val="0409001F"/>
@@ -33017,7 +34543,179 @@
       </w:pPr>
     </w:lvl>
   </w:abstractNum>
-  <w:abstractNum w:abstractNumId="2" w15:restartNumberingAfterBreak="0">
+  <w:abstractNum w:abstractNumId="4" w15:restartNumberingAfterBreak="0">
+    <w:nsid w:val="4E11374E"/>
+    <w:multiLevelType w:val="hybridMultilevel"/>
+    <w:tmpl w:val="D55CCA82"/>
+    <w:lvl w:ilvl="0" w:tplc="0409000F">
+      <w:start w:val="1"/>
+      <w:numFmt w:val="decimal"/>
+      <w:lvlText w:val="%1."/>
+      <w:lvlJc w:val="left"/>
+      <w:pPr>
+        <w:ind w:left="420" w:hanging="420"/>
+      </w:pPr>
+    </w:lvl>
+    <w:lvl w:ilvl="1" w:tplc="04090019" w:tentative="1">
+      <w:start w:val="1"/>
+      <w:numFmt w:val="lowerLetter"/>
+      <w:lvlText w:val="%2)"/>
+      <w:lvlJc w:val="left"/>
+      <w:pPr>
+        <w:ind w:left="840" w:hanging="420"/>
+      </w:pPr>
+    </w:lvl>
+    <w:lvl w:ilvl="2" w:tplc="0409001B" w:tentative="1">
+      <w:start w:val="1"/>
+      <w:numFmt w:val="lowerRoman"/>
+      <w:lvlText w:val="%3."/>
+      <w:lvlJc w:val="right"/>
+      <w:pPr>
+        <w:ind w:left="1260" w:hanging="420"/>
+      </w:pPr>
+    </w:lvl>
+    <w:lvl w:ilvl="3" w:tplc="0409000F" w:tentative="1">
+      <w:start w:val="1"/>
+      <w:numFmt w:val="decimal"/>
+      <w:lvlText w:val="%4."/>
+      <w:lvlJc w:val="left"/>
+      <w:pPr>
+        <w:ind w:left="1680" w:hanging="420"/>
+      </w:pPr>
+    </w:lvl>
+    <w:lvl w:ilvl="4" w:tplc="04090019" w:tentative="1">
+      <w:start w:val="1"/>
+      <w:numFmt w:val="lowerLetter"/>
+      <w:lvlText w:val="%5)"/>
+      <w:lvlJc w:val="left"/>
+      <w:pPr>
+        <w:ind w:left="2100" w:hanging="420"/>
+      </w:pPr>
+    </w:lvl>
+    <w:lvl w:ilvl="5" w:tplc="0409001B" w:tentative="1">
+      <w:start w:val="1"/>
+      <w:numFmt w:val="lowerRoman"/>
+      <w:lvlText w:val="%6."/>
+      <w:lvlJc w:val="right"/>
+      <w:pPr>
+        <w:ind w:left="2520" w:hanging="420"/>
+      </w:pPr>
+    </w:lvl>
+    <w:lvl w:ilvl="6" w:tplc="0409000F" w:tentative="1">
+      <w:start w:val="1"/>
+      <w:numFmt w:val="decimal"/>
+      <w:lvlText w:val="%7."/>
+      <w:lvlJc w:val="left"/>
+      <w:pPr>
+        <w:ind w:left="2940" w:hanging="420"/>
+      </w:pPr>
+    </w:lvl>
+    <w:lvl w:ilvl="7" w:tplc="04090019" w:tentative="1">
+      <w:start w:val="1"/>
+      <w:numFmt w:val="lowerLetter"/>
+      <w:lvlText w:val="%8)"/>
+      <w:lvlJc w:val="left"/>
+      <w:pPr>
+        <w:ind w:left="3360" w:hanging="420"/>
+      </w:pPr>
+    </w:lvl>
+    <w:lvl w:ilvl="8" w:tplc="0409001B" w:tentative="1">
+      <w:start w:val="1"/>
+      <w:numFmt w:val="lowerRoman"/>
+      <w:lvlText w:val="%9."/>
+      <w:lvlJc w:val="right"/>
+      <w:pPr>
+        <w:ind w:left="3780" w:hanging="420"/>
+      </w:pPr>
+    </w:lvl>
+  </w:abstractNum>
+  <w:abstractNum w:abstractNumId="5" w15:restartNumberingAfterBreak="0">
+    <w:nsid w:val="58D82127"/>
+    <w:multiLevelType w:val="hybridMultilevel"/>
+    <w:tmpl w:val="0A84E382"/>
+    <w:lvl w:ilvl="0" w:tplc="0409000F">
+      <w:start w:val="1"/>
+      <w:numFmt w:val="decimal"/>
+      <w:lvlText w:val="%1."/>
+      <w:lvlJc w:val="left"/>
+      <w:pPr>
+        <w:ind w:left="420" w:hanging="420"/>
+      </w:pPr>
+    </w:lvl>
+    <w:lvl w:ilvl="1" w:tplc="04090019" w:tentative="1">
+      <w:start w:val="1"/>
+      <w:numFmt w:val="lowerLetter"/>
+      <w:lvlText w:val="%2)"/>
+      <w:lvlJc w:val="left"/>
+      <w:pPr>
+        <w:ind w:left="840" w:hanging="420"/>
+      </w:pPr>
+    </w:lvl>
+    <w:lvl w:ilvl="2" w:tplc="0409001B" w:tentative="1">
+      <w:start w:val="1"/>
+      <w:numFmt w:val="lowerRoman"/>
+      <w:lvlText w:val="%3."/>
+      <w:lvlJc w:val="right"/>
+      <w:pPr>
+        <w:ind w:left="1260" w:hanging="420"/>
+      </w:pPr>
+    </w:lvl>
+    <w:lvl w:ilvl="3" w:tplc="0409000F" w:tentative="1">
+      <w:start w:val="1"/>
+      <w:numFmt w:val="decimal"/>
+      <w:lvlText w:val="%4."/>
+      <w:lvlJc w:val="left"/>
+      <w:pPr>
+        <w:ind w:left="1680" w:hanging="420"/>
+      </w:pPr>
+    </w:lvl>
+    <w:lvl w:ilvl="4" w:tplc="04090019" w:tentative="1">
+      <w:start w:val="1"/>
+      <w:numFmt w:val="lowerLetter"/>
+      <w:lvlText w:val="%5)"/>
+      <w:lvlJc w:val="left"/>
+      <w:pPr>
+        <w:ind w:left="2100" w:hanging="420"/>
+      </w:pPr>
+    </w:lvl>
+    <w:lvl w:ilvl="5" w:tplc="0409001B" w:tentative="1">
+      <w:start w:val="1"/>
+      <w:numFmt w:val="lowerRoman"/>
+      <w:lvlText w:val="%6."/>
+      <w:lvlJc w:val="right"/>
+      <w:pPr>
+        <w:ind w:left="2520" w:hanging="420"/>
+      </w:pPr>
+    </w:lvl>
+    <w:lvl w:ilvl="6" w:tplc="0409000F" w:tentative="1">
+      <w:start w:val="1"/>
+      <w:numFmt w:val="decimal"/>
+      <w:lvlText w:val="%7."/>
+      <w:lvlJc w:val="left"/>
+      <w:pPr>
+        <w:ind w:left="2940" w:hanging="420"/>
+      </w:pPr>
+    </w:lvl>
+    <w:lvl w:ilvl="7" w:tplc="04090019" w:tentative="1">
+      <w:start w:val="1"/>
+      <w:numFmt w:val="lowerLetter"/>
+      <w:lvlText w:val="%8)"/>
+      <w:lvlJc w:val="left"/>
+      <w:pPr>
+        <w:ind w:left="3360" w:hanging="420"/>
+      </w:pPr>
+    </w:lvl>
+    <w:lvl w:ilvl="8" w:tplc="0409001B" w:tentative="1">
+      <w:start w:val="1"/>
+      <w:numFmt w:val="lowerRoman"/>
+      <w:lvlText w:val="%9."/>
+      <w:lvlJc w:val="right"/>
+      <w:pPr>
+        <w:ind w:left="3780" w:hanging="420"/>
+      </w:pPr>
+    </w:lvl>
+  </w:abstractNum>
+  <w:abstractNum w:abstractNumId="6" w15:restartNumberingAfterBreak="0">
     <w:nsid w:val="5B8E1164"/>
     <w:multiLevelType w:val="hybridMultilevel"/>
     <w:tmpl w:val="3580EEDE"/>
@@ -33106,7 +34804,7 @@
       </w:pPr>
     </w:lvl>
   </w:abstractNum>
-  <w:abstractNum w:abstractNumId="3" w15:restartNumberingAfterBreak="0">
+  <w:abstractNum w:abstractNumId="7" w15:restartNumberingAfterBreak="0">
     <w:nsid w:val="648873ED"/>
     <w:multiLevelType w:val="hybridMultilevel"/>
     <w:tmpl w:val="4074FF28"/>
@@ -33195,7 +34893,7 @@
       </w:pPr>
     </w:lvl>
   </w:abstractNum>
-  <w:abstractNum w:abstractNumId="4" w15:restartNumberingAfterBreak="0">
+  <w:abstractNum w:abstractNumId="8" w15:restartNumberingAfterBreak="0">
     <w:nsid w:val="74BB0D8B"/>
     <w:multiLevelType w:val="hybridMultilevel"/>
     <w:tmpl w:val="78B42624"/>
@@ -33311,7 +35009,7 @@
       </w:pPr>
     </w:lvl>
   </w:abstractNum>
-  <w:abstractNum w:abstractNumId="5" w15:restartNumberingAfterBreak="0">
+  <w:abstractNum w:abstractNumId="9" w15:restartNumberingAfterBreak="0">
     <w:nsid w:val="7C884E84"/>
     <w:multiLevelType w:val="hybridMultilevel"/>
     <w:tmpl w:val="ABEC2C60"/>
@@ -33424,23 +35122,151 @@
       </w:rPr>
     </w:lvl>
   </w:abstractNum>
+  <w:abstractNum w:abstractNumId="10" w15:restartNumberingAfterBreak="0">
+    <w:nsid w:val="7F2F06B8"/>
+    <w:multiLevelType w:val="hybridMultilevel"/>
+    <w:tmpl w:val="FCC6E63E"/>
+    <w:lvl w:ilvl="0" w:tplc="04090001">
+      <w:start w:val="1"/>
+      <w:numFmt w:val="bullet"/>
+      <w:lvlText w:val=""/>
+      <w:lvlJc w:val="left"/>
+      <w:pPr>
+        <w:ind w:left="420" w:hanging="420"/>
+      </w:pPr>
+      <w:rPr>
+        <w:rFonts w:ascii="Wingdings" w:hAnsi="Wingdings" w:hint="default"/>
+      </w:rPr>
+    </w:lvl>
+    <w:lvl w:ilvl="1" w:tplc="04090003" w:tentative="1">
+      <w:start w:val="1"/>
+      <w:numFmt w:val="bullet"/>
+      <w:lvlText w:val=""/>
+      <w:lvlJc w:val="left"/>
+      <w:pPr>
+        <w:ind w:left="840" w:hanging="420"/>
+      </w:pPr>
+      <w:rPr>
+        <w:rFonts w:ascii="Wingdings" w:hAnsi="Wingdings" w:hint="default"/>
+      </w:rPr>
+    </w:lvl>
+    <w:lvl w:ilvl="2" w:tplc="04090005" w:tentative="1">
+      <w:start w:val="1"/>
+      <w:numFmt w:val="bullet"/>
+      <w:lvlText w:val=""/>
+      <w:lvlJc w:val="left"/>
+      <w:pPr>
+        <w:ind w:left="1260" w:hanging="420"/>
+      </w:pPr>
+      <w:rPr>
+        <w:rFonts w:ascii="Wingdings" w:hAnsi="Wingdings" w:hint="default"/>
+      </w:rPr>
+    </w:lvl>
+    <w:lvl w:ilvl="3" w:tplc="04090001" w:tentative="1">
+      <w:start w:val="1"/>
+      <w:numFmt w:val="bullet"/>
+      <w:lvlText w:val=""/>
+      <w:lvlJc w:val="left"/>
+      <w:pPr>
+        <w:ind w:left="1680" w:hanging="420"/>
+      </w:pPr>
+      <w:rPr>
+        <w:rFonts w:ascii="Wingdings" w:hAnsi="Wingdings" w:hint="default"/>
+      </w:rPr>
+    </w:lvl>
+    <w:lvl w:ilvl="4" w:tplc="04090003" w:tentative="1">
+      <w:start w:val="1"/>
+      <w:numFmt w:val="bullet"/>
+      <w:lvlText w:val=""/>
+      <w:lvlJc w:val="left"/>
+      <w:pPr>
+        <w:ind w:left="2100" w:hanging="420"/>
+      </w:pPr>
+      <w:rPr>
+        <w:rFonts w:ascii="Wingdings" w:hAnsi="Wingdings" w:hint="default"/>
+      </w:rPr>
+    </w:lvl>
+    <w:lvl w:ilvl="5" w:tplc="04090005" w:tentative="1">
+      <w:start w:val="1"/>
+      <w:numFmt w:val="bullet"/>
+      <w:lvlText w:val=""/>
+      <w:lvlJc w:val="left"/>
+      <w:pPr>
+        <w:ind w:left="2520" w:hanging="420"/>
+      </w:pPr>
+      <w:rPr>
+        <w:rFonts w:ascii="Wingdings" w:hAnsi="Wingdings" w:hint="default"/>
+      </w:rPr>
+    </w:lvl>
+    <w:lvl w:ilvl="6" w:tplc="04090001" w:tentative="1">
+      <w:start w:val="1"/>
+      <w:numFmt w:val="bullet"/>
+      <w:lvlText w:val=""/>
+      <w:lvlJc w:val="left"/>
+      <w:pPr>
+        <w:ind w:left="2940" w:hanging="420"/>
+      </w:pPr>
+      <w:rPr>
+        <w:rFonts w:ascii="Wingdings" w:hAnsi="Wingdings" w:hint="default"/>
+      </w:rPr>
+    </w:lvl>
+    <w:lvl w:ilvl="7" w:tplc="04090003" w:tentative="1">
+      <w:start w:val="1"/>
+      <w:numFmt w:val="bullet"/>
+      <w:lvlText w:val=""/>
+      <w:lvlJc w:val="left"/>
+      <w:pPr>
+        <w:ind w:left="3360" w:hanging="420"/>
+      </w:pPr>
+      <w:rPr>
+        <w:rFonts w:ascii="Wingdings" w:hAnsi="Wingdings" w:hint="default"/>
+      </w:rPr>
+    </w:lvl>
+    <w:lvl w:ilvl="8" w:tplc="04090005" w:tentative="1">
+      <w:start w:val="1"/>
+      <w:numFmt w:val="bullet"/>
+      <w:lvlText w:val=""/>
+      <w:lvlJc w:val="left"/>
+      <w:pPr>
+        <w:ind w:left="3780" w:hanging="420"/>
+      </w:pPr>
+      <w:rPr>
+        <w:rFonts w:ascii="Wingdings" w:hAnsi="Wingdings" w:hint="default"/>
+      </w:rPr>
+    </w:lvl>
+  </w:abstractNum>
   <w:num w:numId="1">
-    <w:abstractNumId w:val="5"/>
+    <w:abstractNumId w:val="9"/>
   </w:num>
   <w:num w:numId="2">
-    <w:abstractNumId w:val="1"/>
+    <w:abstractNumId w:val="3"/>
   </w:num>
   <w:num w:numId="3">
-    <w:abstractNumId w:val="4"/>
+    <w:abstractNumId w:val="8"/>
   </w:num>
   <w:num w:numId="4">
     <w:abstractNumId w:val="0"/>
   </w:num>
   <w:num w:numId="5">
-    <w:abstractNumId w:val="3"/>
+    <w:abstractNumId w:val="7"/>
   </w:num>
   <w:num w:numId="6">
+    <w:abstractNumId w:val="6"/>
+  </w:num>
+  <w:num w:numId="7">
     <w:abstractNumId w:val="2"/>
+  </w:num>
+  <w:num w:numId="8">
+    <w:abstractNumId w:val="5"/>
+  </w:num>
+  <w:num w:numId="9">
+    <w:abstractNumId w:val="4"/>
+  </w:num>
+  <w:num w:numId="10">
+    <w:abstractNumId w:val="1"/>
+  </w:num>
+  <w:num w:numId="11">
+    <w:abstractNumId w:val="10"/>
   </w:num>
 </w:numbering>
 </file>
@@ -33852,6 +35678,28 @@
       <w:szCs w:val="24"/>
     </w:rPr>
   </w:style>
+  <w:style w:type="paragraph" w:styleId="1">
+    <w:name w:val="heading 1"/>
+    <w:basedOn w:val="a"/>
+    <w:next w:val="a"/>
+    <w:link w:val="10"/>
+    <w:uiPriority w:val="9"/>
+    <w:qFormat/>
+    <w:rsid w:val="00082FF9"/>
+    <w:pPr>
+      <w:keepNext/>
+      <w:keepLines/>
+      <w:spacing w:before="340" w:after="330" w:line="578" w:lineRule="auto"/>
+      <w:outlineLvl w:val="0"/>
+    </w:pPr>
+    <w:rPr>
+      <w:b/>
+      <w:bCs/>
+      <w:kern w:val="44"/>
+      <w:sz w:val="44"/>
+      <w:szCs w:val="44"/>
+    </w:rPr>
+  </w:style>
   <w:style w:type="paragraph" w:styleId="2">
     <w:name w:val="heading 2"/>
     <w:basedOn w:val="a"/>
@@ -33871,6 +35719,51 @@
       <w:bCs/>
       <w:sz w:val="30"/>
       <w:szCs w:val="32"/>
+    </w:rPr>
+  </w:style>
+  <w:style w:type="paragraph" w:styleId="3">
+    <w:name w:val="heading 3"/>
+    <w:basedOn w:val="a"/>
+    <w:next w:val="a"/>
+    <w:link w:val="30"/>
+    <w:uiPriority w:val="9"/>
+    <w:unhideWhenUsed/>
+    <w:qFormat/>
+    <w:rsid w:val="00082FF9"/>
+    <w:pPr>
+      <w:keepNext/>
+      <w:keepLines/>
+      <w:spacing w:before="260" w:after="260" w:line="416" w:lineRule="auto"/>
+      <w:outlineLvl w:val="2"/>
+    </w:pPr>
+    <w:rPr>
+      <w:b/>
+      <w:bCs/>
+      <w:sz w:val="32"/>
+      <w:szCs w:val="32"/>
+    </w:rPr>
+  </w:style>
+  <w:style w:type="paragraph" w:styleId="4">
+    <w:name w:val="heading 4"/>
+    <w:basedOn w:val="a"/>
+    <w:next w:val="a"/>
+    <w:link w:val="40"/>
+    <w:uiPriority w:val="9"/>
+    <w:unhideWhenUsed/>
+    <w:qFormat/>
+    <w:rsid w:val="00082FF9"/>
+    <w:pPr>
+      <w:keepNext/>
+      <w:keepLines/>
+      <w:spacing w:before="280" w:after="290" w:line="376" w:lineRule="auto"/>
+      <w:outlineLvl w:val="3"/>
+    </w:pPr>
+    <w:rPr>
+      <w:rFonts w:asciiTheme="majorHAnsi" w:eastAsiaTheme="majorEastAsia" w:hAnsiTheme="majorHAnsi" w:cstheme="majorBidi"/>
+      <w:b/>
+      <w:bCs/>
+      <w:sz w:val="28"/>
+      <w:szCs w:val="28"/>
     </w:rPr>
   </w:style>
   <w:style w:type="character" w:default="1" w:styleId="a0">
@@ -33986,6 +35879,49 @@
       <w:bCs/>
       <w:sz w:val="30"/>
       <w:szCs w:val="32"/>
+    </w:rPr>
+  </w:style>
+  <w:style w:type="character" w:customStyle="1" w:styleId="10">
+    <w:name w:val="标题 1 字符"/>
+    <w:basedOn w:val="a0"/>
+    <w:link w:val="1"/>
+    <w:uiPriority w:val="9"/>
+    <w:rsid w:val="00082FF9"/>
+    <w:rPr>
+      <w:rFonts w:ascii="Times New Roman" w:eastAsia="宋体" w:hAnsi="Times New Roman" w:cs="Times New Roman"/>
+      <w:b/>
+      <w:bCs/>
+      <w:kern w:val="44"/>
+      <w:sz w:val="44"/>
+      <w:szCs w:val="44"/>
+    </w:rPr>
+  </w:style>
+  <w:style w:type="character" w:customStyle="1" w:styleId="30">
+    <w:name w:val="标题 3 字符"/>
+    <w:basedOn w:val="a0"/>
+    <w:link w:val="3"/>
+    <w:uiPriority w:val="9"/>
+    <w:rsid w:val="00082FF9"/>
+    <w:rPr>
+      <w:rFonts w:ascii="Times New Roman" w:eastAsia="宋体" w:hAnsi="Times New Roman" w:cs="Times New Roman"/>
+      <w:b/>
+      <w:bCs/>
+      <w:sz w:val="32"/>
+      <w:szCs w:val="32"/>
+    </w:rPr>
+  </w:style>
+  <w:style w:type="character" w:customStyle="1" w:styleId="40">
+    <w:name w:val="标题 4 字符"/>
+    <w:basedOn w:val="a0"/>
+    <w:link w:val="4"/>
+    <w:uiPriority w:val="9"/>
+    <w:rsid w:val="00082FF9"/>
+    <w:rPr>
+      <w:rFonts w:asciiTheme="majorHAnsi" w:eastAsiaTheme="majorEastAsia" w:hAnsiTheme="majorHAnsi" w:cstheme="majorBidi"/>
+      <w:b/>
+      <w:bCs/>
+      <w:sz w:val="28"/>
+      <w:szCs w:val="28"/>
     </w:rPr>
   </w:style>
 </w:styles>

</xml_diff>